<commit_message>
Minor grammar and spelling issues fixed.
</commit_message>
<xml_diff>
--- a/Report_FromTemplate.docx
+++ b/Report_FromTemplate.docx
@@ -306,71 +306,6 @@
           <w:sz w:val="18"/>
           <w:szCs w:val="18"/>
         </w:rPr>
-      </w:pPr>
-      <w:r>
-        <w:rPr>
-          <w:sz w:val="18"/>
-          <w:szCs w:val="18"/>
-        </w:rPr>
-        <w:br w:type="column"/>
-      </w:r>
-      <w:r>
-        <w:rPr>
-          <w:sz w:val="18"/>
-          <w:szCs w:val="18"/>
-        </w:rPr>
-        <w:t>Barth Marsault</w:t>
-      </w:r>
-      <w:r>
-        <w:rPr>
-          <w:sz w:val="18"/>
-          <w:szCs w:val="18"/>
-        </w:rPr>
-        <w:br/>
-      </w:r>
-      <w:r>
-        <w:rPr>
-          <w:i/>
-          <w:sz w:val="18"/>
-          <w:szCs w:val="18"/>
-        </w:rPr>
-        <w:t>Student of Computer Science</w:t>
-      </w:r>
-      <w:r>
-        <w:rPr>
-          <w:sz w:val="18"/>
-          <w:szCs w:val="18"/>
-        </w:rPr>
-        <w:br/>
-      </w:r>
-      <w:r>
-        <w:rPr>
-          <w:i/>
-          <w:sz w:val="18"/>
-          <w:szCs w:val="18"/>
-        </w:rPr>
-        <w:t>Faculty of Electrical Engineering and Computing</w:t>
-      </w:r>
-      <w:r>
-        <w:rPr>
-          <w:i/>
-          <w:sz w:val="18"/>
-          <w:szCs w:val="18"/>
-        </w:rPr>
-        <w:br/>
-      </w:r>
-      <w:r>
-        <w:rPr>
-          <w:sz w:val="18"/>
-          <w:szCs w:val="18"/>
-        </w:rPr>
-        <w:t>Zagreb, Croatia</w:t>
-      </w:r>
-    </w:p>
-    <w:p>
-      <w:pPr>
-        <w:pStyle w:val="Author"/>
-        <w:spacing w:before="5pt" w:beforeAutospacing="1"/>
         <w:sectPr>
           <w:type w:val="continuous"/>
           <w:pgSz w:w="595.30pt" w:h="841.90pt" w:code="9"/>
@@ -384,14 +319,59 @@
           <w:sz w:val="18"/>
           <w:szCs w:val="18"/>
         </w:rPr>
-        <w:br/>
+        <w:br w:type="column"/>
       </w:r>
       <w:r>
         <w:rPr>
           <w:sz w:val="18"/>
           <w:szCs w:val="18"/>
         </w:rPr>
+        <w:t>Barth Marsault</w:t>
+      </w:r>
+      <w:r>
+        <w:rPr>
+          <w:sz w:val="18"/>
+          <w:szCs w:val="18"/>
+        </w:rPr>
         <w:br/>
+      </w:r>
+      <w:r>
+        <w:rPr>
+          <w:i/>
+          <w:sz w:val="18"/>
+          <w:szCs w:val="18"/>
+        </w:rPr>
+        <w:t>Student of Computer Science</w:t>
+      </w:r>
+      <w:r>
+        <w:rPr>
+          <w:sz w:val="18"/>
+          <w:szCs w:val="18"/>
+        </w:rPr>
+        <w:br/>
+      </w:r>
+      <w:r>
+        <w:rPr>
+          <w:i/>
+          <w:sz w:val="18"/>
+          <w:szCs w:val="18"/>
+        </w:rPr>
+        <w:t>Faculty of Electrical Engineering and Computing</w:t>
+      </w:r>
+      <w:r>
+        <w:rPr>
+          <w:i/>
+          <w:sz w:val="18"/>
+          <w:szCs w:val="18"/>
+        </w:rPr>
+        <w:br/>
+      </w:r>
+      <w:r>
+        <w:rPr>
+          <w:sz w:val="18"/>
+          <w:szCs w:val="18"/>
+        </w:rPr>
+        <w:t>Zagreb, Croatia</w:t>
       </w:r>
       <w:r>
         <w:rPr>
@@ -709,15 +689,7 @@
         <w:jc w:val="both"/>
       </w:pPr>
       <w:r>
-        <w:t xml:space="preserve">The main presumption – a crucial one – is one of the static </w:t>
-      </w:r>
-      <w:proofErr w:type="gramStart"/>
-      <w:r>
-        <w:t>camera</w:t>
-      </w:r>
-      <w:proofErr w:type="gramEnd"/>
-      <w:r>
-        <w:t xml:space="preserve">. What both of the models have in common is the idea that any and all movement present is always the result of moving bodies, and </w:t>
+        <w:t xml:space="preserve">The main presumption – a crucial one – is one of the static camera. What both of the models have in common is the idea that any and all movement present is always the result of moving bodies, and </w:t>
       </w:r>
       <w:r>
         <w:rPr>
@@ -1018,15 +990,7 @@
         <w:jc w:val="both"/>
       </w:pPr>
       <w:r>
-        <w:t>The second is to take the remaining foreground image and try to discern the shapes of objects from it. We do this by first dilating the image – letting the non-</w:t>
-      </w:r>
-      <w:proofErr w:type="gramStart"/>
-      <w:r>
-        <w:t>zero pixel</w:t>
-      </w:r>
-      <w:proofErr w:type="gramEnd"/>
-      <w:r>
-        <w:t xml:space="preserve"> values spread lightly around their general area. We do this to ensure that one object is not accidentally discerned as two distinct ones. For example, a person’s upper and lower body can often be detected as two separate objects, because the result of the background subtraction failed to properly connect the two when processing the foreground image. </w:t>
+        <w:t xml:space="preserve">The second is to take the remaining foreground image and try to discern the shapes of objects from it. We do this by first dilating the image – letting the non-zero pixel values spread lightly around their general area. We do this to ensure that one object is not accidentally discerned as two distinct ones. For example, a person’s upper and lower body can often be detected as two separate objects, because the result of the background subtraction failed to properly connect the two when processing the foreground image. </w:t>
       </w:r>
     </w:p>
     <w:p>
@@ -1036,7 +1000,25 @@
         <w:jc w:val="both"/>
       </w:pPr>
       <w:r>
-        <w:t xml:space="preserve">After dilating the image, we still cannot assume that all areas remaining are, by default, actual objects. As helpful as the process of dilation is, it may have had the side-effect of letting the few stray pixels remaining to connect into a larger area on the image. To combat this, we eliminate the areas of the foreground object and dismiss those that are too small. </w:t>
+        <w:t xml:space="preserve">After dilating the image, we still cannot assume that all areas remaining are, by default, actual objects. As helpful as the process of dilation is, it may have had the side-effect of letting the few stray pixels remaining to connect into a larger area on the image. To combat this, we </w:t>
+      </w:r>
+      <w:r>
+        <w:t>calculate</w:t>
+      </w:r>
+      <w:r>
+        <w:t xml:space="preserve"> the areas of the object</w:t>
+      </w:r>
+      <w:r>
+        <w:t>s in the foreground</w:t>
+      </w:r>
+      <w:r>
+        <w:t xml:space="preserve"> and </w:t>
+      </w:r>
+      <w:r>
+        <w:t>eliminate</w:t>
+      </w:r>
+      <w:r>
+        <w:t xml:space="preserve"> those that are too small. </w:t>
       </w:r>
     </w:p>
     <w:p>
@@ -1129,23 +1111,7 @@
         <w:jc w:val="both"/>
       </w:pPr>
       <w:r>
-        <w:t xml:space="preserve">A far more novel approach is suggested by </w:t>
-      </w:r>
-      <w:proofErr w:type="spellStart"/>
-      <w:r>
-        <w:t>Zivkovic</w:t>
-      </w:r>
-      <w:proofErr w:type="spellEnd"/>
-      <w:r>
-        <w:t xml:space="preserve"> Z. and van der Heijden F. in [1]. They present a non-parametric method very similar to a k-nearest </w:t>
-      </w:r>
-      <w:proofErr w:type="gramStart"/>
-      <w:r>
-        <w:t>neighbors</w:t>
-      </w:r>
-      <w:proofErr w:type="gramEnd"/>
-      <w:r>
-        <w:t xml:space="preserve"> model. In it, recognizing the background and foreground objects comes down not to simply subtracting two images, but classifying each individual pixel as either belonging in the background or foreground, based on a certain number of the most recent video frames. From those handful of frames, the oldest one is removed from the model, and the newest one is added. </w:t>
+        <w:t xml:space="preserve">A far more novel approach is suggested by Zivkovic Z. and van der Heijden F. in [1]. They present a non-parametric method very similar to a k-nearest neighbors model. In it, recognizing the background and foreground objects comes down not to simply subtracting two images, but classifying each individual pixel as either belonging in the background or foreground, based on a certain number of the most recent video frames. From those handful of frames, the oldest one is removed from the model, and the newest one is added. </w:t>
       </w:r>
     </w:p>
     <w:p>
@@ -1155,7 +1121,13 @@
         <w:jc w:val="both"/>
       </w:pPr>
       <w:r>
-        <w:t>This entire repeats for each frame.</w:t>
+        <w:t xml:space="preserve">This entire </w:t>
+      </w:r>
+      <w:r>
+        <w:t xml:space="preserve">process </w:t>
+      </w:r>
+      <w:r>
+        <w:t>repeats for each frame.</w:t>
       </w:r>
     </w:p>
     <w:p>
@@ -1682,7 +1654,14 @@
         <w:rPr>
           <w:rFonts w:eastAsiaTheme="minorEastAsia"/>
         </w:rPr>
-        <w:t xml:space="preserve"> is the number of frames kept in the model. </w:t>
+        <w:t xml:space="preserve"> is the </w:t>
+      </w:r>
+      <w:r>
+        <w:rPr>
+          <w:rFonts w:eastAsiaTheme="minorEastAsia"/>
+        </w:rPr>
+        <w:lastRenderedPageBreak/>
+        <w:t xml:space="preserve">number of frames kept in the model. </w:t>
       </w:r>
       <m:oMath>
         <m:sSup>
@@ -1733,14 +1712,7 @@
         <w:rPr>
           <w:rFonts w:eastAsiaTheme="minorEastAsia"/>
         </w:rPr>
-        <w:t xml:space="preserve"> is a pixel from </w:t>
-      </w:r>
-      <w:r>
-        <w:rPr>
-          <w:rFonts w:eastAsiaTheme="minorEastAsia"/>
-        </w:rPr>
-        <w:lastRenderedPageBreak/>
-        <w:t xml:space="preserve">frame </w:t>
+        <w:t xml:space="preserve"> is a pixel from frame </w:t>
       </w:r>
       <m:oMath>
         <m:r>
@@ -1879,21 +1851,7 @@
         <w:rPr>
           <w:rFonts w:eastAsiaTheme="minorEastAsia"/>
         </w:rPr>
-        <w:t xml:space="preserve"> is the diameter of the hypersphere formed by the </w:t>
-      </w:r>
-      <w:proofErr w:type="gramStart"/>
-      <w:r>
-        <w:rPr>
-          <w:rFonts w:eastAsiaTheme="minorEastAsia"/>
-        </w:rPr>
-        <w:t>kernel.</w:t>
-      </w:r>
-      <w:proofErr w:type="gramEnd"/>
-      <w:r>
-        <w:rPr>
-          <w:rFonts w:eastAsiaTheme="minorEastAsia"/>
-        </w:rPr>
-        <w:t xml:space="preserve"> It is estimated using the median of the absolute difference between the samples in </w:t>
+        <w:t xml:space="preserve"> is the diameter of the hypersphere formed by the kernel. It is estimated using the median of the absolute difference between the samples in </w:t>
       </w:r>
       <m:oMath>
         <m:sSub>
@@ -2660,13 +2618,8 @@
         </m:r>
       </m:oMath>
       <w:r>
-        <w:t xml:space="preserve"> is the number of samples kept by the </w:t>
-      </w:r>
-      <w:proofErr w:type="gramStart"/>
-      <w:r>
-        <w:t>dataset.</w:t>
-      </w:r>
-      <w:proofErr w:type="gramEnd"/>
+        <w:t xml:space="preserve"> is the number of samples kept by the dataset.</w:t>
+      </w:r>
     </w:p>
     <w:p>
       <w:pPr>
@@ -2719,7 +2672,7 @@
           <w:szCs w:val="20"/>
           <w:lang w:val="en-US"/>
         </w:rPr>
-        <w:t xml:space="preserve">For every frame, using the previously-described k-NN-like model, determine whether or not a pixel is part of the background or foreground. The higher the probability of it being a background is, the closer the </w:t>
+        <w:t xml:space="preserve">For every frame, using the previously-described k-NN-like model, determine whether or not a pixel is </w:t>
       </w:r>
       <w:r>
         <w:rPr>
@@ -2728,7 +2681,7 @@
           <w:szCs w:val="20"/>
           <w:lang w:val="en-US"/>
         </w:rPr>
-        <w:t>pixel value of the subtraction will be to 0. The lower the probability of it being, the closer it will be to a white color. After producing the results of the subtraction, update the model with the new frame pixel values accordingly.</w:t>
+        <w:t>part of the background or foreground. The higher the probability of it being a background is, the closer the pixel value of the subtraction will be to 0. The lower the probability of it being, the closer it will be to a white color. After producing the results of the subtraction, update the model with the new frame pixel values accordingly.</w:t>
       </w:r>
     </w:p>
     <w:p>
@@ -2931,20 +2884,7 @@
         </m:r>
       </m:oMath>
       <w:r>
-        <w:t xml:space="preserve"> is a pre-determined threshold. We would then visually represent the remaining vector magnitudes – the areas of high magnitudes would appear as white contours. </w:t>
-      </w:r>
-      <w:proofErr w:type="gramStart"/>
-      <w:r>
-        <w:t>S</w:t>
-      </w:r>
-      <w:proofErr w:type="spellStart"/>
-      <w:r>
-        <w:t>imilarly</w:t>
-      </w:r>
-      <w:proofErr w:type="spellEnd"/>
-      <w:proofErr w:type="gramEnd"/>
-      <w:r>
-        <w:t xml:space="preserve"> to the background segmentation method, we proceed to draw a bounding box around those contours, displaying the box on the running video frame. </w:t>
+        <w:t xml:space="preserve"> is a pre-determined threshold. We would then visually represent the remaining vector magnitudes – the areas of high magnitudes would appear as white contours. Similarly to the background segmentation method, we proceed to draw a bounding box around those contours, displaying the box on the running video frame. </w:t>
       </w:r>
     </w:p>
     <w:p>
@@ -2984,13 +2924,16 @@
         <w:t>Sparse</w:t>
       </w:r>
       <w:r>
-        <w:t xml:space="preserve"> optical flow is based around estimating the vectors on only a few certain points in the image. Its typical usage has these points of interest change from frame to frame, with it being designed around following the directions of the calculated optical flow from the frame before. This is </w:t>
+        <w:t xml:space="preserve"> optical flow is based around estimating the vectors on only a few certain points in the image. Its typical usage has these points of interest change from frame to frame, with it being designed around following the directions of the </w:t>
+      </w:r>
+      <w:r>
+        <w:lastRenderedPageBreak/>
+        <w:t xml:space="preserve">calculated optical flow from the frame before. This is </w:t>
       </w:r>
       <w:r>
         <w:rPr>
           <w:noProof/>
         </w:rPr>
-        <w:lastRenderedPageBreak/>
         <w:drawing>
           <wp:anchor distT="0" distB="0" distL="114300" distR="114300" simplePos="0" relativeHeight="251666432" behindDoc="0" locked="0" layoutInCell="1" allowOverlap="1" wp14:anchorId="265D701D" wp14:editId="69A2C41A">
             <wp:simplePos x="0" y="0"/>
@@ -3094,7 +3037,19 @@
                           <w:t xml:space="preserve"> </w:t>
                         </w:r>
                         <w:r>
-                          <w:t>(Left: The places where the optical flow magnitudes are high. Right: The bounding box created around these high magnitude areas.)</w:t>
+                          <w:t xml:space="preserve">(Left: The places where the optical flow magnitudes are high. Right: The bounding box created around </w:t>
+                        </w:r>
+                        <w:r>
+                          <w:t>the</w:t>
+                        </w:r>
+                        <w:r>
+                          <w:t xml:space="preserve"> high magnitude </w:t>
+                        </w:r>
+                        <w:r>
+                          <w:t>area</w:t>
+                        </w:r>
+                        <w:r>
+                          <w:t>.)</w:t>
                         </w:r>
                       </w:p>
                     </wne:txbxContent>
@@ -3209,15 +3164,7 @@
         <w:t>dense</w:t>
       </w:r>
       <w:r>
-        <w:t xml:space="preserve"> optical flow. It does precisely what we need it to, estimating the optical flow for every pixel on the image. The most commonly-used approach is the Gunner </w:t>
-      </w:r>
-      <w:proofErr w:type="spellStart"/>
-      <w:r>
-        <w:t>Farneback</w:t>
-      </w:r>
-      <w:proofErr w:type="spellEnd"/>
-      <w:r>
-        <w:t xml:space="preserve"> algorithm, as presented in [3]. Explained in broad strokes, it’s based around polynomial estimation of each pixel’s neighborhood – for both the previous and the current frame. It then tries to determine the vector </w:t>
+        <w:t xml:space="preserve"> optical flow. It does precisely what we need it to, estimating the optical flow for every pixel on the image. The most commonly-used approach is the Gunner Farneback algorithm, as presented in [3]. Explained in broad strokes, it’s based around polynomial estimation of each pixel’s neighborhood – for both the previous and the current frame. It then tries to determine the vector </w:t>
       </w:r>
       <m:oMath>
         <m:r>
@@ -3492,21 +3439,7 @@
         <w:rPr>
           <w:rFonts w:eastAsiaTheme="minorEastAsia"/>
         </w:rPr>
-        <w:t xml:space="preserve"> are the polynomial estima</w:t>
-      </w:r>
-      <w:proofErr w:type="spellStart"/>
-      <w:r>
-        <w:rPr>
-          <w:rFonts w:eastAsiaTheme="minorEastAsia"/>
-        </w:rPr>
-        <w:t>tions</w:t>
-      </w:r>
-      <w:proofErr w:type="spellEnd"/>
-      <w:r>
-        <w:rPr>
-          <w:rFonts w:eastAsiaTheme="minorEastAsia"/>
-        </w:rPr>
-        <w:t xml:space="preserve"> based on the previous and current frame respectively. </w:t>
+        <w:t xml:space="preserve"> are the polynomial estimations based on the previous and current frame respectively. </w:t>
       </w:r>
       <m:oMath>
         <m:r>
@@ -3539,21 +3472,7 @@
         <w:rPr>
           <w:rFonts w:eastAsiaTheme="minorEastAsia"/>
         </w:rPr>
-        <w:t xml:space="preserve">Of course, like all methods, this one is not perfect. </w:t>
-      </w:r>
-      <w:proofErr w:type="gramStart"/>
-      <w:r>
-        <w:rPr>
-          <w:rFonts w:eastAsiaTheme="minorEastAsia"/>
-        </w:rPr>
-        <w:t>Similarly</w:t>
-      </w:r>
-      <w:proofErr w:type="gramEnd"/>
-      <w:r>
-        <w:rPr>
-          <w:rFonts w:eastAsiaTheme="minorEastAsia"/>
-        </w:rPr>
-        <w:t xml:space="preserve"> to the background subtraction approach, it is susceptible to noise and round errors, causing spikes in optical flow magnitude where it isn’t warranted. The solution is also similar to the previous method – detected contours which are blow a certain minimum area threshold are taken out of consideration before we begin drawing bounding boxes around them.</w:t>
+        <w:t>Of course, like all methods, this one is not perfect. Similarly to the background subtraction approach, it is susceptible to noise and round errors, causing spikes in optical flow magnitude where it isn’t warranted. The solution is also similar to the previous method – detected contours which are blow a certain minimum area threshold are taken out of consideration before we begin drawing bounding boxes around them.</w:t>
       </w:r>
     </w:p>
     <w:p>
@@ -3606,27 +3525,7 @@
           <w:szCs w:val="20"/>
           <w:lang w:val="en-US"/>
         </w:rPr>
-        <w:t xml:space="preserve">Estimate the optical flow of the current frame using the </w:t>
-      </w:r>
-      <w:proofErr w:type="spellStart"/>
-      <w:r>
-        <w:rPr>
-          <w:rFonts w:ascii="Times New Roman" w:hAnsi="Times New Roman" w:cs="Times New Roman"/>
-          <w:sz w:val="20"/>
-          <w:szCs w:val="20"/>
-          <w:lang w:val="en-US"/>
-        </w:rPr>
-        <w:t>Farneback</w:t>
-      </w:r>
-      <w:proofErr w:type="spellEnd"/>
-      <w:r>
-        <w:rPr>
-          <w:rFonts w:ascii="Times New Roman" w:hAnsi="Times New Roman" w:cs="Times New Roman"/>
-          <w:sz w:val="20"/>
-          <w:szCs w:val="20"/>
-          <w:lang w:val="en-US"/>
-        </w:rPr>
-        <w:t xml:space="preserve"> dense flow algorithm for every point on the image.</w:t>
+        <w:t>Estimate the optical flow of the current frame using the Farneback dense flow algorithm for every point on the image.</w:t>
       </w:r>
     </w:p>
     <w:p>
@@ -4511,15 +4410,7 @@
         </w:rPr>
       </w:pPr>
       <w:r>
-        <w:t xml:space="preserve">On frames where neither the ground truth nor the system </w:t>
-      </w:r>
-      <w:proofErr w:type="gramStart"/>
-      <w:r>
-        <w:t>detect</w:t>
-      </w:r>
-      <w:proofErr w:type="gramEnd"/>
-      <w:r>
-        <w:t xml:space="preserve"> any activity, we would have </w:t>
+        <w:t xml:space="preserve">On frames where neither the ground truth nor the system detect any activity, we would have </w:t>
       </w:r>
       <m:oMath>
         <m:sSub>
@@ -4969,7 +4860,6 @@
         </w:rPr>
         <w:t xml:space="preserve">The </w:t>
       </w:r>
-      <w:proofErr w:type="spellStart"/>
       <w:r>
         <w:rPr>
           <w:rFonts w:ascii="Times New Roman" w:eastAsiaTheme="minorEastAsia" w:hAnsi="Times New Roman" w:cs="Times New Roman"/>
@@ -4977,9 +4867,8 @@
           <w:szCs w:val="20"/>
           <w:lang w:val="en-US"/>
         </w:rPr>
-        <w:t>Camoflauge</w:t>
-      </w:r>
-      <w:proofErr w:type="spellEnd"/>
+        <w:t>C</w:t>
+      </w:r>
       <w:r>
         <w:rPr>
           <w:rFonts w:ascii="Times New Roman" w:eastAsiaTheme="minorEastAsia" w:hAnsi="Times New Roman" w:cs="Times New Roman"/>
@@ -4987,7 +4876,25 @@
           <w:szCs w:val="20"/>
           <w:lang w:val="en-US"/>
         </w:rPr>
-        <w:t xml:space="preserve"> (CA) indoor scenes, due to the fact they were designed to test people wearing clothes with similar color to the background </w:t>
+        <w:t>amouflage</w:t>
+      </w:r>
+      <w:r>
+        <w:rPr>
+          <w:rFonts w:ascii="Times New Roman" w:eastAsiaTheme="minorEastAsia" w:hAnsi="Times New Roman" w:cs="Times New Roman"/>
+          <w:sz w:val="20"/>
+          <w:szCs w:val="20"/>
+          <w:lang w:val="en-US"/>
+        </w:rPr>
+        <w:t xml:space="preserve"> </w:t>
+      </w:r>
+      <w:r>
+        <w:rPr>
+          <w:rFonts w:ascii="Times New Roman" w:eastAsiaTheme="minorEastAsia" w:hAnsi="Times New Roman" w:cs="Times New Roman"/>
+          <w:sz w:val="20"/>
+          <w:szCs w:val="20"/>
+          <w:lang w:val="en-US"/>
+        </w:rPr>
+        <w:t xml:space="preserve">(CA) indoor scenes, due to the fact they were designed to test people wearing clothes with similar color to the background </w:t>
       </w:r>
       <w:r>
         <w:rPr>
@@ -5592,7 +5499,19 @@
         <w:rPr>
           <w:rFonts w:eastAsiaTheme="minorEastAsia"/>
         </w:rPr>
-        <w:t xml:space="preserve">While on the subject of perspective, another interesting thing was noticed in the background subtraction model. In the I_SI_02 clip, a woman is walking towards the camera. While the system does detect her (albeit with some mentioned difficulty), we notice something interesting when studying the results of the background subtraction – namely, that her shape is hollow. This is because, as she approaches the camera, her green shirt is roughly in the same position, making the system detect is as part of the background. Luckily, the rest of her body is in motion and discernable, allowing the system to still detect it. However, the issue of color is still worth noting. Fig. </w:t>
+        <w:t xml:space="preserve">While on the subject of perspective, another interesting thing was noticed in the background subtraction model. In the I_SI_02 clip, a woman is walking towards the camera. While the system does detect her (albeit with some mentioned difficulty), we notice something interesting when studying the results of the background subtraction – namely, that her shape is hollow. This is because, as she approaches the camera, </w:t>
+      </w:r>
+      <w:r>
+        <w:rPr>
+          <w:rFonts w:eastAsiaTheme="minorEastAsia"/>
+        </w:rPr>
+        <w:t>a green patch of her shirt ends up being in roughly the same place between frames</w:t>
+      </w:r>
+      <w:r>
+        <w:rPr>
+          <w:rFonts w:eastAsiaTheme="minorEastAsia"/>
+        </w:rPr>
+        <w:t xml:space="preserve">, making the system detect is as part of the background. Luckily, the rest of her body is in motion and discernable, allowing the system to still detect it. However, the issue of color is still worth noting. Fig. </w:t>
       </w:r>
       <w:r>
         <w:rPr>
@@ -5818,13 +5737,6 @@
         <w:szCs w:val="16"/>
       </w:rPr>
     </w:pPr>
-    <w:r>
-      <w:rPr>
-        <w:sz w:val="16"/>
-        <w:szCs w:val="16"/>
-      </w:rPr>
-      <w:t>XXX-X-XXXX-XXXX-X/XX/$XX.00 ©20XX IEEE</w:t>
-    </w:r>
   </w:p>
 </w:ftr>
 </file>
@@ -9039,7 +8951,7 @@
 </file>
 
 <file path=customXml/itemProps1.xml><?xml version="1.0" encoding="utf-8"?>
-<ds:datastoreItem xmlns:ds="http://purl.oclc.org/ooxml/officeDocument/customXml" ds:itemID="{97C109FA-1EFB-4081-8835-7AB5EA90DEFE}">
+<ds:datastoreItem xmlns:ds="http://purl.oclc.org/ooxml/officeDocument/customXml" ds:itemID="{97B84E22-5C6D-4731-84BB-7682FD48A0A0}">
   <ds:schemaRefs>
     <ds:schemaRef ds:uri="http://schemas.openxmlformats.org/officeDocument/2006/bibliography"/>
   </ds:schemaRefs>

</xml_diff>

<commit_message>
Fixed a major issue in the explanation of the k-NN background subtraction algorithm
</commit_message>
<xml_diff>
--- a/Report_FromTemplate.docx
+++ b/Report_FromTemplate.docx
@@ -144,14 +144,7 @@
           <w:sz w:val="18"/>
           <w:szCs w:val="18"/>
         </w:rPr>
-        <w:t>Student of Computer Science</w:t>
-      </w:r>
-      <w:r>
-        <w:rPr>
-          <w:sz w:val="18"/>
-          <w:szCs w:val="18"/>
-        </w:rPr>
-        <w:br/>
+        <w:t>Graduate school of engineering University François Rabelais (Polytech'Tours)</w:t>
       </w:r>
       <w:r>
         <w:rPr>
@@ -159,7 +152,42 @@
           <w:sz w:val="18"/>
           <w:szCs w:val="18"/>
         </w:rPr>
-        <w:t>Faculty of Electrical Engineering and Computing</w:t>
+        <w:br/>
+      </w:r>
+      <w:r>
+        <w:rPr>
+          <w:sz w:val="18"/>
+          <w:szCs w:val="18"/>
+        </w:rPr>
+        <w:t>Tours, France</w:t>
+      </w:r>
+      <w:r>
+        <w:rPr>
+          <w:sz w:val="18"/>
+          <w:szCs w:val="18"/>
+        </w:rPr>
+        <w:t xml:space="preserve"> </w:t>
+      </w:r>
+      <w:r>
+        <w:rPr>
+          <w:sz w:val="18"/>
+          <w:szCs w:val="18"/>
+        </w:rPr>
+        <w:br w:type="column"/>
+      </w:r>
+      <w:r>
+        <w:rPr>
+          <w:sz w:val="18"/>
+          <w:szCs w:val="18"/>
+        </w:rPr>
+        <w:t>Tomislav Grdenić</w:t>
+      </w:r>
+      <w:r>
+        <w:rPr>
+          <w:sz w:val="18"/>
+          <w:szCs w:val="18"/>
+        </w:rPr>
+        <w:br/>
       </w:r>
       <w:r>
         <w:rPr>
@@ -167,28 +195,7 @@
           <w:sz w:val="18"/>
           <w:szCs w:val="18"/>
         </w:rPr>
-        <w:br/>
-      </w:r>
-      <w:r>
-        <w:rPr>
-          <w:sz w:val="18"/>
-          <w:szCs w:val="18"/>
-        </w:rPr>
-        <w:t xml:space="preserve">Zagreb, Croatia </w:t>
-      </w:r>
-      <w:r>
-        <w:rPr>
-          <w:sz w:val="18"/>
-          <w:szCs w:val="18"/>
-        </w:rPr>
-        <w:br w:type="column"/>
-      </w:r>
-      <w:r>
-        <w:rPr>
-          <w:sz w:val="18"/>
-          <w:szCs w:val="18"/>
-        </w:rPr>
-        <w:t>Tomislav Grdenić</w:t>
+        <w:t>Student of Computer Science</w:t>
       </w:r>
       <w:r>
         <w:rPr>
@@ -203,14 +210,7 @@
           <w:sz w:val="18"/>
           <w:szCs w:val="18"/>
         </w:rPr>
-        <w:t>Student of Computer Science</w:t>
-      </w:r>
-      <w:r>
-        <w:rPr>
-          <w:sz w:val="18"/>
-          <w:szCs w:val="18"/>
-        </w:rPr>
-        <w:br/>
+        <w:t>Faculty of Electrical Engineering and Computing</w:t>
       </w:r>
       <w:r>
         <w:rPr>
@@ -218,7 +218,38 @@
           <w:sz w:val="18"/>
           <w:szCs w:val="18"/>
         </w:rPr>
-        <w:t>Faculty of Electrical Engineering and Computing</w:t>
+        <w:br/>
+      </w:r>
+      <w:r>
+        <w:rPr>
+          <w:sz w:val="18"/>
+          <w:szCs w:val="18"/>
+        </w:rPr>
+        <w:t>Zagreb, Croatia</w:t>
+      </w:r>
+    </w:p>
+    <w:p>
+      <w:pPr>
+        <w:pStyle w:val="Author"/>
+        <w:spacing w:before="5pt" w:beforeAutospacing="1"/>
+        <w:rPr>
+          <w:sz w:val="18"/>
+          <w:szCs w:val="18"/>
+        </w:rPr>
+      </w:pPr>
+      <w:r>
+        <w:rPr>
+          <w:sz w:val="18"/>
+          <w:szCs w:val="18"/>
+        </w:rPr>
+        <w:t>Gaëtan Jagorel</w:t>
+      </w:r>
+      <w:r>
+        <w:rPr>
+          <w:sz w:val="18"/>
+          <w:szCs w:val="18"/>
+        </w:rPr>
+        <w:br/>
       </w:r>
       <w:r>
         <w:rPr>
@@ -226,38 +257,7 @@
           <w:sz w:val="18"/>
           <w:szCs w:val="18"/>
         </w:rPr>
-        <w:br/>
-      </w:r>
-      <w:r>
-        <w:rPr>
-          <w:sz w:val="18"/>
-          <w:szCs w:val="18"/>
-        </w:rPr>
-        <w:t>Zagreb, Croatia</w:t>
-      </w:r>
-    </w:p>
-    <w:p>
-      <w:pPr>
-        <w:pStyle w:val="Author"/>
-        <w:spacing w:before="5pt" w:beforeAutospacing="1"/>
-        <w:rPr>
-          <w:sz w:val="18"/>
-          <w:szCs w:val="18"/>
-        </w:rPr>
-      </w:pPr>
-      <w:r>
-        <w:rPr>
-          <w:sz w:val="18"/>
-          <w:szCs w:val="18"/>
-        </w:rPr>
-        <w:t>Gaëtan Jagorel</w:t>
-      </w:r>
-      <w:r>
-        <w:rPr>
-          <w:sz w:val="18"/>
-          <w:szCs w:val="18"/>
-        </w:rPr>
-        <w:br/>
+        <w:t>Graduate school of engineering University François Rabelais (Polytech'Tours)</w:t>
       </w:r>
       <w:r>
         <w:rPr>
@@ -265,37 +265,14 @@
           <w:sz w:val="18"/>
           <w:szCs w:val="18"/>
         </w:rPr>
-        <w:t>Student of Computer Science</w:t>
+        <w:br/>
       </w:r>
       <w:r>
         <w:rPr>
           <w:sz w:val="18"/>
           <w:szCs w:val="18"/>
         </w:rPr>
-        <w:br/>
-      </w:r>
-      <w:r>
-        <w:rPr>
-          <w:i/>
-          <w:sz w:val="18"/>
-          <w:szCs w:val="18"/>
-        </w:rPr>
-        <w:t>Faculty of Electrical Engineering and Computing</w:t>
-      </w:r>
-      <w:r>
-        <w:rPr>
-          <w:i/>
-          <w:sz w:val="18"/>
-          <w:szCs w:val="18"/>
-        </w:rPr>
-        <w:br/>
-      </w:r>
-      <w:r>
-        <w:rPr>
-          <w:sz w:val="18"/>
-          <w:szCs w:val="18"/>
-        </w:rPr>
-        <w:t xml:space="preserve">Zagreb, Croatia </w:t>
+        <w:t>Tours, France</w:t>
       </w:r>
     </w:p>
     <w:p>
@@ -356,7 +333,7 @@
           <w:sz w:val="18"/>
           <w:szCs w:val="18"/>
         </w:rPr>
-        <w:t>Faculty of Electrical Engineering and Computing</w:t>
+        <w:t>Graduate school of engineering University François Rabelais (Polytech'Tours)</w:t>
       </w:r>
       <w:r>
         <w:rPr>
@@ -371,7 +348,21 @@
           <w:sz w:val="18"/>
           <w:szCs w:val="18"/>
         </w:rPr>
-        <w:t>Zagreb, Croatia</w:t>
+        <w:t>Tours</w:t>
+      </w:r>
+      <w:r>
+        <w:rPr>
+          <w:sz w:val="18"/>
+          <w:szCs w:val="18"/>
+        </w:rPr>
+        <w:t xml:space="preserve">, </w:t>
+      </w:r>
+      <w:r>
+        <w:rPr>
+          <w:sz w:val="18"/>
+          <w:szCs w:val="18"/>
+        </w:rPr>
+        <w:t>France</w:t>
       </w:r>
       <w:r>
         <w:rPr>
@@ -689,7 +680,15 @@
         <w:jc w:val="both"/>
       </w:pPr>
       <w:r>
-        <w:t xml:space="preserve">The main presumption – a crucial one – is one of the static camera. What both of the models have in common is the idea that any and all movement present is always the result of moving bodies, and </w:t>
+        <w:t xml:space="preserve">The main presumption – a crucial one – is one of the static </w:t>
+      </w:r>
+      <w:proofErr w:type="gramStart"/>
+      <w:r>
+        <w:t>camera</w:t>
+      </w:r>
+      <w:proofErr w:type="gramEnd"/>
+      <w:r>
+        <w:t xml:space="preserve">. What both of the models have in common is the idea that any and all movement present is always the result of moving bodies, and </w:t>
       </w:r>
       <w:r>
         <w:rPr>
@@ -990,7 +989,15 @@
         <w:jc w:val="both"/>
       </w:pPr>
       <w:r>
-        <w:t xml:space="preserve">The second is to take the remaining foreground image and try to discern the shapes of objects from it. We do this by first dilating the image – letting the non-zero pixel values spread lightly around their general area. We do this to ensure that one object is not accidentally discerned as two distinct ones. For example, a person’s upper and lower body can often be detected as two separate objects, because the result of the background subtraction failed to properly connect the two when processing the foreground image. </w:t>
+        <w:t>The second is to take the remaining foreground image and try to discern the shapes of objects from it. We do this by first dilating the image – letting the non-</w:t>
+      </w:r>
+      <w:proofErr w:type="gramStart"/>
+      <w:r>
+        <w:t>zero pixel</w:t>
+      </w:r>
+      <w:proofErr w:type="gramEnd"/>
+      <w:r>
+        <w:t xml:space="preserve"> values spread lightly around their general area. We do this to ensure that one object is not accidentally discerned as two distinct ones. For example, a person’s upper and lower body can often be detected as two separate objects, because the result of the background subtraction failed to properly connect the two when processing the foreground image. </w:t>
       </w:r>
     </w:p>
     <w:p>
@@ -1111,7 +1118,23 @@
         <w:jc w:val="both"/>
       </w:pPr>
       <w:r>
-        <w:t xml:space="preserve">A far more novel approach is suggested by Zivkovic Z. and van der Heijden F. in [1]. They present a non-parametric method very similar to a k-nearest neighbors model. In it, recognizing the background and foreground objects comes down not to simply subtracting two images, but classifying each individual pixel as either belonging in the background or foreground, based on a certain number of the most recent video frames. From those handful of frames, the oldest one is removed from the model, and the newest one is added. </w:t>
+        <w:t xml:space="preserve">A far more novel approach is suggested by </w:t>
+      </w:r>
+      <w:proofErr w:type="spellStart"/>
+      <w:r>
+        <w:t>Zivkovic</w:t>
+      </w:r>
+      <w:proofErr w:type="spellEnd"/>
+      <w:r>
+        <w:t xml:space="preserve"> Z. and van der Heijden F. in [1]. They present a non-parametric method very similar to a k-nearest </w:t>
+      </w:r>
+      <w:proofErr w:type="gramStart"/>
+      <w:r>
+        <w:t>neighbors</w:t>
+      </w:r>
+      <w:proofErr w:type="gramEnd"/>
+      <w:r>
+        <w:t xml:space="preserve"> model. In it, recognizing the background and foreground objects comes down not to simply subtracting two images, but classifying each individual pixel as either belonging in the background or foreground, based on a certain number of the most recent video frames. From those handful of frames, the oldest one is removed from the model, and the newest one is added. </w:t>
       </w:r>
     </w:p>
     <w:p>
@@ -1640,7 +1663,26 @@
         <w:rPr>
           <w:rFonts w:eastAsiaTheme="minorEastAsia"/>
         </w:rPr>
-        <w:t xml:space="preserve"> the volume of the kernel, and </w:t>
+        <w:t xml:space="preserve"> the volume of the kernel</w:t>
+      </w:r>
+      <w:r>
+        <w:rPr>
+          <w:rFonts w:eastAsiaTheme="minorEastAsia"/>
+        </w:rPr>
+        <w:t xml:space="preserve"> formed around the </w:t>
+      </w:r>
+      <w:r>
+        <w:rPr>
+          <w:rFonts w:eastAsiaTheme="minorEastAsia"/>
+        </w:rPr>
+        <w:lastRenderedPageBreak/>
+        <w:t>pixel we’re trying to classify</w:t>
+      </w:r>
+      <w:r>
+        <w:rPr>
+          <w:rFonts w:eastAsiaTheme="minorEastAsia"/>
+        </w:rPr>
+        <w:t xml:space="preserve">, and </w:t>
       </w:r>
       <m:oMath>
         <m:r>
@@ -1654,14 +1696,7 @@
         <w:rPr>
           <w:rFonts w:eastAsiaTheme="minorEastAsia"/>
         </w:rPr>
-        <w:t xml:space="preserve"> is the </w:t>
-      </w:r>
-      <w:r>
-        <w:rPr>
-          <w:rFonts w:eastAsiaTheme="minorEastAsia"/>
-        </w:rPr>
-        <w:lastRenderedPageBreak/>
-        <w:t xml:space="preserve">number of frames kept in the model. </w:t>
+        <w:t xml:space="preserve"> is the number of frames kept in the model. </w:t>
       </w:r>
       <m:oMath>
         <m:sSup>
@@ -1743,7 +1778,21 @@
         <w:rPr>
           <w:rFonts w:eastAsiaTheme="minorEastAsia"/>
         </w:rPr>
-        <w:t xml:space="preserve">. Since </w:t>
+        <w:t xml:space="preserve">, which is the one we’re trying to </w:t>
+      </w:r>
+      <w:proofErr w:type="gramStart"/>
+      <w:r>
+        <w:rPr>
+          <w:rFonts w:eastAsiaTheme="minorEastAsia"/>
+        </w:rPr>
+        <w:t>classify.</w:t>
+      </w:r>
+      <w:proofErr w:type="gramEnd"/>
+      <w:r>
+        <w:rPr>
+          <w:rFonts w:eastAsiaTheme="minorEastAsia"/>
+        </w:rPr>
+        <w:t xml:space="preserve"> Since </w:t>
       </w:r>
       <m:oMath>
         <m:sSub>
@@ -1851,7 +1900,21 @@
         <w:rPr>
           <w:rFonts w:eastAsiaTheme="minorEastAsia"/>
         </w:rPr>
-        <w:t xml:space="preserve"> is the diameter of the hypersphere formed by the kernel. It is estimated using the median of the absolute difference between the samples in </w:t>
+        <w:t xml:space="preserve"> is the diameter of the hypersphere formed by the </w:t>
+      </w:r>
+      <w:proofErr w:type="gramStart"/>
+      <w:r>
+        <w:rPr>
+          <w:rFonts w:eastAsiaTheme="minorEastAsia"/>
+        </w:rPr>
+        <w:t>kernel.</w:t>
+      </w:r>
+      <w:proofErr w:type="gramEnd"/>
+      <w:r>
+        <w:rPr>
+          <w:rFonts w:eastAsiaTheme="minorEastAsia"/>
+        </w:rPr>
+        <w:t xml:space="preserve"> It is estimated using the median of the absolute difference between the samples in </w:t>
       </w:r>
       <m:oMath>
         <m:sSub>
@@ -1923,6 +1986,39 @@
             <w:rFonts w:ascii="Cambria Math" w:eastAsiaTheme="minorEastAsia" w:hAnsi="Cambria Math"/>
           </w:rPr>
           <m:t>1/2</m:t>
+        </m:r>
+      </m:oMath>
+      <w:r>
+        <w:rPr>
+          <w:rFonts w:eastAsiaTheme="minorEastAsia"/>
+        </w:rPr>
+        <w:t>.</w:t>
+      </w:r>
+    </w:p>
+    <w:p>
+      <w:pPr>
+        <w:spacing w:after="5pt"/>
+        <w:ind w:firstLine="14.45pt"/>
+        <w:jc w:val="both"/>
+        <w:rPr>
+          <w:rFonts w:eastAsiaTheme="minorEastAsia"/>
+        </w:rPr>
+      </w:pPr>
+      <w:r>
+        <w:rPr>
+          <w:rFonts w:eastAsiaTheme="minorEastAsia"/>
+        </w:rPr>
+        <w:t xml:space="preserve">This formula essentially calculates the number of background pixels that are within the hypersphere formed around pixel </w:t>
+      </w:r>
+      <m:oMath>
+        <m:r>
+          <m:rPr>
+            <m:sty m:val="bi"/>
+          </m:rPr>
+          <w:rPr>
+            <w:rFonts w:ascii="Cambria Math" w:hAnsi="Cambria Math"/>
+          </w:rPr>
+          <m:t>x</m:t>
         </m:r>
       </m:oMath>
       <w:r>
@@ -2618,7 +2714,24 @@
         </m:r>
       </m:oMath>
       <w:r>
-        <w:t xml:space="preserve"> is the number of samples kept by the dataset.</w:t>
+        <w:t xml:space="preserve"> is the number of samples </w:t>
+      </w:r>
+      <w:r>
+        <w:t xml:space="preserve">within the kernel formed around pixel </w:t>
+      </w:r>
+      <m:oMath>
+        <m:r>
+          <m:rPr>
+            <m:sty m:val="bi"/>
+          </m:rPr>
+          <w:rPr>
+            <w:rFonts w:ascii="Cambria Math" w:eastAsiaTheme="minorEastAsia" w:hAnsi="Cambria Math"/>
+          </w:rPr>
+          <m:t>x</m:t>
+        </m:r>
+      </m:oMath>
+      <w:r>
+        <w:t>.</w:t>
       </w:r>
     </w:p>
     <w:p>
@@ -2672,16 +2785,7 @@
           <w:szCs w:val="20"/>
           <w:lang w:val="en-US"/>
         </w:rPr>
-        <w:t xml:space="preserve">For every frame, using the previously-described k-NN-like model, determine whether or not a pixel is </w:t>
-      </w:r>
-      <w:r>
-        <w:rPr>
-          <w:rFonts w:ascii="Times New Roman" w:hAnsi="Times New Roman" w:cs="Times New Roman"/>
-          <w:sz w:val="20"/>
-          <w:szCs w:val="20"/>
-          <w:lang w:val="en-US"/>
-        </w:rPr>
-        <w:t>part of the background or foreground. The higher the probability of it being a background is, the closer the pixel value of the subtraction will be to 0. The lower the probability of it being, the closer it will be to a white color. After producing the results of the subtraction, update the model with the new frame pixel values accordingly.</w:t>
+        <w:t>For every frame, using the previously-described k-NN-like model, determine whether or not a pixel is part of the background or foreground. The higher the probability of it being a background is, the closer the pixel value of the subtraction will be to 0. The lower the probability of it being, the closer it will be to a white color. After producing the results of the subtraction, update the model with the new frame pixel values accordingly.</w:t>
       </w:r>
     </w:p>
     <w:p>
@@ -2884,7 +2988,15 @@
         </m:r>
       </m:oMath>
       <w:r>
-        <w:t xml:space="preserve"> is a pre-determined threshold. We would then visually represent the remaining vector magnitudes – the areas of high magnitudes would appear as white contours. Similarly to the background segmentation method, we proceed to draw a bounding box around those contours, displaying the box on the running video frame. </w:t>
+        <w:t xml:space="preserve"> is a pre-determined threshold. We would then visually represent the remaining vector magnitudes – the areas of high magnitudes would appear as white contours. </w:t>
+      </w:r>
+      <w:proofErr w:type="gramStart"/>
+      <w:r>
+        <w:t>Similarly</w:t>
+      </w:r>
+      <w:proofErr w:type="gramEnd"/>
+      <w:r>
+        <w:t xml:space="preserve"> to the background segmentation method, we proceed to draw a bounding box around those contours, displaying the box on the running video frame. </w:t>
       </w:r>
     </w:p>
     <w:p>
@@ -2914,6 +3026,7 @@
         <w:jc w:val="both"/>
       </w:pPr>
       <w:r>
+        <w:lastRenderedPageBreak/>
         <w:t xml:space="preserve">Optical flow can be divided into two categories – sparse and dense. </w:t>
       </w:r>
       <w:r>
@@ -2924,11 +3037,7 @@
         <w:t>Sparse</w:t>
       </w:r>
       <w:r>
-        <w:t xml:space="preserve"> optical flow is based around estimating the vectors on only a few certain points in the image. Its typical usage has these points of interest change from frame to frame, with it being designed around following the directions of the </w:t>
-      </w:r>
-      <w:r>
-        <w:lastRenderedPageBreak/>
-        <w:t xml:space="preserve">calculated optical flow from the frame before. This is </w:t>
+        <w:t xml:space="preserve"> optical flow is based around estimating the vectors on only a few certain points in the image. Its typical usage has these points of interest change from frame to frame, with it being designed around following the directions of the calculated optical flow from the frame before. This is </w:t>
       </w:r>
       <w:r>
         <w:rPr>
@@ -3164,7 +3273,15 @@
         <w:t>dense</w:t>
       </w:r>
       <w:r>
-        <w:t xml:space="preserve"> optical flow. It does precisely what we need it to, estimating the optical flow for every pixel on the image. The most commonly-used approach is the Gunner Farneback algorithm, as presented in [3]. Explained in broad strokes, it’s based around polynomial estimation of each pixel’s neighborhood – for both the previous and the current frame. It then tries to determine the vector </w:t>
+        <w:t xml:space="preserve"> optical flow. It does precisely what we need it to, estimating the optical flow for every pixel on the image. The most commonly-used approach is the Gunner </w:t>
+      </w:r>
+      <w:proofErr w:type="spellStart"/>
+      <w:r>
+        <w:t>Farneback</w:t>
+      </w:r>
+      <w:proofErr w:type="spellEnd"/>
+      <w:r>
+        <w:t xml:space="preserve"> algorithm, as presented in [3]. Explained in broad strokes, it’s based around polynomial estimation of each pixel’s neighborhood – for both the previous and the current frame. It then tries to determine the vector </w:t>
       </w:r>
       <m:oMath>
         <m:r>
@@ -3472,7 +3589,21 @@
         <w:rPr>
           <w:rFonts w:eastAsiaTheme="minorEastAsia"/>
         </w:rPr>
-        <w:t>Of course, like all methods, this one is not perfect. Similarly to the background subtraction approach, it is susceptible to noise and round errors, causing spikes in optical flow magnitude where it isn’t warranted. The solution is also similar to the previous method – detected contours which are blow a certain minimum area threshold are taken out of consideration before we begin drawing bounding boxes around them.</w:t>
+        <w:t xml:space="preserve">Of course, like all methods, this one is not perfect. </w:t>
+      </w:r>
+      <w:proofErr w:type="gramStart"/>
+      <w:r>
+        <w:rPr>
+          <w:rFonts w:eastAsiaTheme="minorEastAsia"/>
+        </w:rPr>
+        <w:t>Similarly</w:t>
+      </w:r>
+      <w:proofErr w:type="gramEnd"/>
+      <w:r>
+        <w:rPr>
+          <w:rFonts w:eastAsiaTheme="minorEastAsia"/>
+        </w:rPr>
+        <w:t xml:space="preserve"> to the background subtraction approach, it is susceptible to noise and round errors, causing spikes in optical flow magnitude where it isn’t warranted. The solution is also similar to the previous method – detected contours which are blow a certain minimum area threshold are taken out of consideration before we begin drawing bounding boxes around them.</w:t>
       </w:r>
     </w:p>
     <w:p>
@@ -3525,7 +3656,27 @@
           <w:szCs w:val="20"/>
           <w:lang w:val="en-US"/>
         </w:rPr>
-        <w:t>Estimate the optical flow of the current frame using the Farneback dense flow algorithm for every point on the image.</w:t>
+        <w:t xml:space="preserve">Estimate the optical flow of the current frame using the </w:t>
+      </w:r>
+      <w:proofErr w:type="spellStart"/>
+      <w:r>
+        <w:rPr>
+          <w:rFonts w:ascii="Times New Roman" w:hAnsi="Times New Roman" w:cs="Times New Roman"/>
+          <w:sz w:val="20"/>
+          <w:szCs w:val="20"/>
+          <w:lang w:val="en-US"/>
+        </w:rPr>
+        <w:t>Farneback</w:t>
+      </w:r>
+      <w:proofErr w:type="spellEnd"/>
+      <w:r>
+        <w:rPr>
+          <w:rFonts w:ascii="Times New Roman" w:hAnsi="Times New Roman" w:cs="Times New Roman"/>
+          <w:sz w:val="20"/>
+          <w:szCs w:val="20"/>
+          <w:lang w:val="en-US"/>
+        </w:rPr>
+        <w:t xml:space="preserve"> dense flow algorithm for every point on the image.</w:t>
       </w:r>
     </w:p>
     <w:p>
@@ -3787,7 +3938,11 @@
         </m:sSub>
       </m:oMath>
       <w:r>
-        <w:t xml:space="preserve">. The same is done with the bounding boxes estimated by a given algorithm. We denote this area as </w:t>
+        <w:t xml:space="preserve">. The same is done with the </w:t>
+      </w:r>
+      <w:r>
+        <w:lastRenderedPageBreak/>
+        <w:t xml:space="preserve">bounding boxes estimated by a given algorithm. We denote this area as </w:t>
       </w:r>
       <m:oMath>
         <m:sSub>
@@ -4015,7 +4170,6 @@
         <w:jc w:val="both"/>
       </w:pPr>
       <w:r>
-        <w:lastRenderedPageBreak/>
         <w:t xml:space="preserve">This leaves us with all the areas in which the estimated bounding boxes differ from the ground truth. </w:t>
       </w:r>
     </w:p>
@@ -4410,7 +4564,15 @@
         </w:rPr>
       </w:pPr>
       <w:r>
-        <w:t xml:space="preserve">On frames where neither the ground truth nor the system detect any activity, we would have </w:t>
+        <w:t xml:space="preserve">On frames where neither the ground truth nor the system </w:t>
+      </w:r>
+      <w:proofErr w:type="gramStart"/>
+      <w:r>
+        <w:t>detect</w:t>
+      </w:r>
+      <w:proofErr w:type="gramEnd"/>
+      <w:r>
+        <w:t xml:space="preserve"> any activity, we would have </w:t>
       </w:r>
       <m:oMath>
         <m:sSub>
@@ -4780,7 +4942,13 @@
         <w:rPr>
           <w:rFonts w:eastAsiaTheme="minorEastAsia"/>
         </w:rPr>
-        <w:t xml:space="preserve">When using our subtraction model, we resized the frames to a width to 600. For the optical flow method, we made it to just around 400. We did these changes to get a better idea on the model’s performance in case of footage with a slightly higher resolution, while still keeping it on the lower end for the sake of performance. Additionally, this lessens the impact of the estimated bounding boxes not perfectly matching the ground truth, thus making the numbers reflect the capabilities a bit more accurately. </w:t>
+        <w:t xml:space="preserve">When using our subtraction model, we resized the frames to a width to 600. For the optical flow method, we made it to just around 400. We did these changes to get a better idea on the model’s performance in case of footage with a slightly </w:t>
+      </w:r>
+      <w:r>
+        <w:rPr>
+          <w:rFonts w:eastAsiaTheme="minorEastAsia"/>
+        </w:rPr>
+        <w:t xml:space="preserve">higher resolution, while still keeping it on the lower end for the sake of performance. Additionally, this lessens the impact of the estimated bounding boxes not perfectly matching the ground truth, thus making the numbers reflect the capabilities a bit more accurately. </w:t>
       </w:r>
     </w:p>
     <w:p>
@@ -4876,16 +5044,7 @@
           <w:szCs w:val="20"/>
           <w:lang w:val="en-US"/>
         </w:rPr>
-        <w:t>amouflage</w:t>
-      </w:r>
-      <w:r>
-        <w:rPr>
-          <w:rFonts w:ascii="Times New Roman" w:eastAsiaTheme="minorEastAsia" w:hAnsi="Times New Roman" w:cs="Times New Roman"/>
-          <w:sz w:val="20"/>
-          <w:szCs w:val="20"/>
-          <w:lang w:val="en-US"/>
-        </w:rPr>
-        <w:t xml:space="preserve"> </w:t>
+        <w:t xml:space="preserve">amouflage </w:t>
       </w:r>
       <w:r>
         <w:rPr>
@@ -5091,7 +5250,14 @@
         <w:rPr>
           <w:rFonts w:eastAsiaTheme="minorEastAsia"/>
         </w:rPr>
-        <w:t xml:space="preserve"> shows an example where a man’s shadow causes one person’s bounding box to extend to a whole other person, because their detected shadow, after dilation, connects the two people together and makes them appear as one moving object.</w:t>
+        <w:t xml:space="preserve"> shows an example where a man’s shadow causes one person’s bounding box to extend to a whole other person, because their </w:t>
+      </w:r>
+      <w:r>
+        <w:rPr>
+          <w:rFonts w:eastAsiaTheme="minorEastAsia"/>
+        </w:rPr>
+        <w:lastRenderedPageBreak/>
+        <w:t>detected shadow, after dilation, connects the two people together and makes them appear as one moving object.</w:t>
       </w:r>
     </w:p>
     <w:p>
@@ -5107,7 +5273,6 @@
         <w:rPr>
           <w:noProof/>
         </w:rPr>
-        <w:lastRenderedPageBreak/>
         <w:drawing>
           <wp:anchor distT="0" distB="0" distL="114300" distR="114300" simplePos="0" relativeHeight="251675648" behindDoc="0" locked="0" layoutInCell="1" allowOverlap="1" wp14:anchorId="77982741" wp14:editId="2326DC28">
             <wp:simplePos x="0" y="0"/>
@@ -5583,7 +5748,14 @@
         <w:rPr>
           <w:rFonts w:eastAsiaTheme="minorEastAsia"/>
         </w:rPr>
-        <w:t>We have implemented two motion detection, learning-free algorithms – one based on background subtraction, and the other on optical flow. The former has shown to be far more effective.</w:t>
+        <w:t xml:space="preserve">We have implemented two motion detection, learning-free algorithms – one based on background subtraction, and </w:t>
+      </w:r>
+      <w:r>
+        <w:rPr>
+          <w:rFonts w:eastAsiaTheme="minorEastAsia"/>
+        </w:rPr>
+        <w:lastRenderedPageBreak/>
+        <w:t>the other on optical flow. The former has shown to be far more effective.</w:t>
       </w:r>
     </w:p>
     <w:p/>
@@ -5592,7 +5764,6 @@
         <w:pStyle w:val="Naslov5"/>
       </w:pPr>
       <w:r>
-        <w:lastRenderedPageBreak/>
         <w:t>References</w:t>
       </w:r>
     </w:p>
@@ -8951,7 +9122,7 @@
 </file>
 
 <file path=customXml/itemProps1.xml><?xml version="1.0" encoding="utf-8"?>
-<ds:datastoreItem xmlns:ds="http://purl.oclc.org/ooxml/officeDocument/customXml" ds:itemID="{97B84E22-5C6D-4731-84BB-7682FD48A0A0}">
+<ds:datastoreItem xmlns:ds="http://purl.oclc.org/ooxml/officeDocument/customXml" ds:itemID="{07B809A1-46A4-4532-88A0-CED15A3C4C5D}">
   <ds:schemaRefs>
     <ds:schemaRef ds:uri="http://schemas.openxmlformats.org/officeDocument/2006/bibliography"/>
   </ds:schemaRefs>

</xml_diff>

<commit_message>
Added the presentation, fixed a few things here and there
</commit_message>
<xml_diff>
--- a/Report_FromTemplate.docx
+++ b/Report_FromTemplate.docx
@@ -1,6 +1,6 @@
 
 <file path=word/document.xml><?xml version="1.0" encoding="utf-8"?>
-<w:document xmlns:cx="http://schemas.microsoft.com/office/drawing/2014/chartex" xmlns:cx1="http://schemas.microsoft.com/office/drawing/2015/9/8/chartex" xmlns:cx2="http://schemas.microsoft.com/office/drawing/2015/10/21/chartex" xmlns:cx3="http://schemas.microsoft.com/office/drawing/2016/5/9/chartex" xmlns:cx4="http://schemas.microsoft.com/office/drawing/2016/5/10/chartex" xmlns:cx5="http://schemas.microsoft.com/office/drawing/2016/5/11/chartex" xmlns:cx6="http://schemas.microsoft.com/office/drawing/2016/5/12/chartex" xmlns:cx7="http://schemas.microsoft.com/office/drawing/2016/5/13/chartex" xmlns:cx8="http://schemas.microsoft.com/office/drawing/2016/5/14/chartex" xmlns:mc="http://schemas.openxmlformats.org/markup-compatibility/2006" xmlns:aink="http://schemas.microsoft.com/office/drawing/2016/ink" xmlns:am3d="http://schemas.microsoft.com/office/drawing/2017/model3d" xmlns:o="urn:schemas-microsoft-com:office:office" xmlns:r="http://purl.oclc.org/ooxml/officeDocument/relationships" xmlns:m="http://purl.oclc.org/ooxml/officeDocument/math" xmlns:v="urn:schemas-microsoft-com:vml" xmlns:wp14="http://schemas.microsoft.com/office/word/2010/wordprocessingDrawing" xmlns:wp="http://purl.oclc.org/ooxml/drawingml/wordprocessingDrawing" xmlns:w10="urn:schemas-microsoft-com:office:word" xmlns:w="http://purl.oclc.org/ooxml/wordprocessingml/main" xmlns:w14="http://schemas.microsoft.com/office/word/2010/wordml" xmlns:w15="http://schemas.microsoft.com/office/word/2012/wordml" xmlns:w16cid="http://schemas.microsoft.com/office/word/2016/wordml/cid" xmlns:w16se="http://schemas.microsoft.com/office/word/2015/wordml/symex" xmlns:wpi="http://schemas.microsoft.com/office/word/2010/wordprocessingInk" xmlns:wne="http://schemas.microsoft.com/office/word/2006/wordml" mc:Ignorable="w14 w15 w16se w16cid wne wp14" w:conformance="strict">
+<w:document xmlns:cx="http://schemas.microsoft.com/office/drawing/2014/chartex" xmlns:cx1="http://schemas.microsoft.com/office/drawing/2015/9/8/chartex" xmlns:cx2="http://schemas.microsoft.com/office/drawing/2015/10/21/chartex" xmlns:cx3="http://schemas.microsoft.com/office/drawing/2016/5/9/chartex" xmlns:cx4="http://schemas.microsoft.com/office/drawing/2016/5/10/chartex" xmlns:cx5="http://schemas.microsoft.com/office/drawing/2016/5/11/chartex" xmlns:cx6="http://schemas.microsoft.com/office/drawing/2016/5/12/chartex" xmlns:cx7="http://schemas.microsoft.com/office/drawing/2016/5/13/chartex" xmlns:cx8="http://schemas.microsoft.com/office/drawing/2016/5/14/chartex" xmlns:mc="http://schemas.openxmlformats.org/markup-compatibility/2006" xmlns:aink="http://schemas.microsoft.com/office/drawing/2016/ink" xmlns:am3d="http://schemas.microsoft.com/office/drawing/2017/model3d" xmlns:o="urn:schemas-microsoft-com:office:office" xmlns:r="http://purl.oclc.org/ooxml/officeDocument/relationships" xmlns:m="http://purl.oclc.org/ooxml/officeDocument/math" xmlns:v="urn:schemas-microsoft-com:vml" xmlns:wp14="http://schemas.microsoft.com/office/word/2010/wordprocessingDrawing" xmlns:wp="http://purl.oclc.org/ooxml/drawingml/wordprocessingDrawing" xmlns:w10="urn:schemas-microsoft-com:office:word" xmlns:w="http://purl.oclc.org/ooxml/wordprocessingml/main" xmlns:w14="http://schemas.microsoft.com/office/word/2010/wordml" xmlns:w15="http://schemas.microsoft.com/office/word/2012/wordml" xmlns:w16cex="http://schemas.microsoft.com/office/word/2018/wordml/cex" xmlns:w16cid="http://schemas.microsoft.com/office/word/2016/wordml/cid" xmlns:w16="http://schemas.microsoft.com/office/word/2018/wordml" xmlns:w16se="http://schemas.microsoft.com/office/word/2015/wordml/symex" xmlns:wpi="http://schemas.microsoft.com/office/word/2010/wordprocessingInk" xmlns:wne="http://schemas.microsoft.com/office/word/2006/wordml" mc:Ignorable="w14 w15 w16se w16cid w16 w16cex wne wp14" w:conformance="strict">
   <w:body>
     <w:p>
       <w:pPr>
@@ -159,14 +159,7 @@
           <w:sz w:val="18"/>
           <w:szCs w:val="18"/>
         </w:rPr>
-        <w:t>Tours, France</w:t>
-      </w:r>
-      <w:r>
-        <w:rPr>
-          <w:sz w:val="18"/>
-          <w:szCs w:val="18"/>
-        </w:rPr>
-        <w:t xml:space="preserve"> </w:t>
+        <w:t xml:space="preserve">Tours, France </w:t>
       </w:r>
       <w:r>
         <w:rPr>
@@ -303,7 +296,21 @@
           <w:sz w:val="18"/>
           <w:szCs w:val="18"/>
         </w:rPr>
-        <w:t>Barth Marsault</w:t>
+        <w:t>Barthélémy</w:t>
+      </w:r>
+      <w:r>
+        <w:rPr>
+          <w:sz w:val="18"/>
+          <w:szCs w:val="18"/>
+        </w:rPr>
+        <w:t xml:space="preserve"> </w:t>
+      </w:r>
+      <w:r>
+        <w:rPr>
+          <w:sz w:val="18"/>
+          <w:szCs w:val="18"/>
+        </w:rPr>
+        <w:t>Marsault</w:t>
       </w:r>
       <w:r>
         <w:rPr>
@@ -479,7 +486,7 @@
           <w:noProof/>
         </w:rPr>
         <w:drawing>
-          <wp:anchor distT="0" distB="0" distL="114300" distR="114300" simplePos="0" relativeHeight="251660288" behindDoc="0" locked="0" layoutInCell="1" allowOverlap="1" wp14:anchorId="51AD87AF" wp14:editId="093B2190">
+          <wp:anchor distT="0" distB="0" distL="114300" distR="114300" simplePos="0" relativeHeight="251660288" behindDoc="0" locked="0" layoutInCell="1" allowOverlap="1" wp14:anchorId="41E4F61D" wp14:editId="07C28451">
             <wp:simplePos x="0" y="0"/>
             <wp:positionH relativeFrom="column">
               <wp:posOffset>323850</wp:posOffset>
@@ -607,7 +614,7 @@
           <w:noProof/>
         </w:rPr>
         <w:drawing>
-          <wp:anchor distT="0" distB="0" distL="114300" distR="114300" simplePos="0" relativeHeight="251658240" behindDoc="0" locked="0" layoutInCell="1" allowOverlap="1" wp14:anchorId="5785A445">
+          <wp:anchor distT="0" distB="0" distL="114300" distR="114300" simplePos="0" relativeHeight="251658240" behindDoc="0" locked="0" layoutInCell="1" allowOverlap="1" wp14:anchorId="4C5AB95E" wp14:editId="4F862FDA">
             <wp:simplePos x="0" y="0"/>
             <wp:positionH relativeFrom="margin">
               <wp:posOffset>335280</wp:posOffset>
@@ -792,7 +799,7 @@
           <w:noProof/>
         </w:rPr>
         <w:drawing>
-          <wp:anchor distT="0" distB="0" distL="114300" distR="114300" simplePos="0" relativeHeight="251663360" behindDoc="0" locked="0" layoutInCell="1" allowOverlap="1" wp14:anchorId="419207B0" wp14:editId="1A3DC946">
+          <wp:anchor distT="0" distB="0" distL="114300" distR="114300" simplePos="0" relativeHeight="251663360" behindDoc="0" locked="0" layoutInCell="1" allowOverlap="1" wp14:anchorId="69E69CD4" wp14:editId="4F1B5AAA">
             <wp:simplePos x="0" y="0"/>
             <wp:positionH relativeFrom="column">
               <wp:posOffset>323850</wp:posOffset>
@@ -906,7 +913,7 @@
           <w:noProof/>
         </w:rPr>
         <w:drawing>
-          <wp:anchor distT="0" distB="0" distL="114300" distR="114300" simplePos="0" relativeHeight="251661312" behindDoc="0" locked="0" layoutInCell="1" allowOverlap="1" wp14:anchorId="7ED12DD5">
+          <wp:anchor distT="0" distB="0" distL="114300" distR="114300" simplePos="0" relativeHeight="251661312" behindDoc="0" locked="0" layoutInCell="1" allowOverlap="1" wp14:anchorId="677209F1" wp14:editId="1CF448C1">
             <wp:simplePos x="0" y="0"/>
             <wp:positionH relativeFrom="margin">
               <wp:align>center</wp:align>
@@ -3044,7 +3051,7 @@
           <w:noProof/>
         </w:rPr>
         <w:drawing>
-          <wp:anchor distT="0" distB="0" distL="114300" distR="114300" simplePos="0" relativeHeight="251666432" behindDoc="0" locked="0" layoutInCell="1" allowOverlap="1" wp14:anchorId="265D701D" wp14:editId="69A2C41A">
+          <wp:anchor distT="0" distB="0" distL="114300" distR="114300" simplePos="0" relativeHeight="251666432" behindDoc="0" locked="0" layoutInCell="1" allowOverlap="1" wp14:anchorId="6297E4A9" wp14:editId="782C0B59">
             <wp:simplePos x="0" y="0"/>
             <wp:positionH relativeFrom="column">
               <wp:posOffset>324485</wp:posOffset>
@@ -3180,7 +3187,7 @@
           <w:noProof/>
         </w:rPr>
         <w:drawing>
-          <wp:anchor distT="0" distB="0" distL="114300" distR="114300" simplePos="0" relativeHeight="251664384" behindDoc="0" locked="0" layoutInCell="1" allowOverlap="1" wp14:anchorId="3E649BA4">
+          <wp:anchor distT="0" distB="0" distL="114300" distR="114300" simplePos="0" relativeHeight="251664384" behindDoc="0" locked="0" layoutInCell="1" allowOverlap="1" wp14:anchorId="4CBC3B02" wp14:editId="6C30A84C">
             <wp:simplePos x="0" y="0"/>
             <wp:positionH relativeFrom="margin">
               <wp:align>center</wp:align>
@@ -4758,13 +4765,13 @@
           <w:noProof/>
         </w:rPr>
         <w:drawing>
-          <wp:anchor distT="0" distB="0" distL="114300" distR="114300" simplePos="0" relativeHeight="251669504" behindDoc="0" locked="0" layoutInCell="1" allowOverlap="1" wp14:anchorId="0726345A" wp14:editId="5FB303D6">
+          <wp:anchor distT="0" distB="0" distL="114300" distR="114300" simplePos="0" relativeHeight="251669504" behindDoc="0" locked="0" layoutInCell="1" allowOverlap="1" wp14:anchorId="21B54D05" wp14:editId="4427D4A4">
             <wp:simplePos x="0" y="0"/>
             <wp:positionH relativeFrom="margin">
               <wp:align>center</wp:align>
             </wp:positionH>
             <wp:positionV relativeFrom="paragraph">
-              <wp:posOffset>1514475</wp:posOffset>
+              <wp:posOffset>549646</wp:posOffset>
             </wp:positionV>
             <wp:extent cx="5305425" cy="209550"/>
             <wp:effectExtent l="0" t="0" r="9525" b="0"/>
@@ -4876,13 +4883,13 @@
           <w:noProof/>
         </w:rPr>
         <w:drawing>
-          <wp:anchor distT="0" distB="0" distL="114300" distR="114300" simplePos="0" relativeHeight="251667456" behindDoc="0" locked="0" layoutInCell="1" allowOverlap="1">
+          <wp:anchor distT="0" distB="0" distL="114300" distR="114300" simplePos="0" relativeHeight="251667456" behindDoc="0" locked="0" layoutInCell="1" allowOverlap="1" wp14:anchorId="3302C220" wp14:editId="49F75536">
             <wp:simplePos x="0" y="0"/>
             <wp:positionH relativeFrom="margin">
               <wp:align>center</wp:align>
             </wp:positionH>
             <wp:positionV relativeFrom="paragraph">
-              <wp:posOffset>1656080</wp:posOffset>
+              <wp:posOffset>633538</wp:posOffset>
             </wp:positionV>
             <wp:extent cx="5305425" cy="752475"/>
             <wp:effectExtent l="0" t="0" r="9525" b="9525"/>
@@ -4942,13 +4949,13 @@
         <w:rPr>
           <w:rFonts w:eastAsiaTheme="minorEastAsia"/>
         </w:rPr>
-        <w:t xml:space="preserve">When using our subtraction model, we resized the frames to a width to 600. For the optical flow method, we made it to just around 400. We did these changes to get a better idea on the model’s performance in case of footage with a slightly </w:t>
-      </w:r>
-      <w:r>
-        <w:rPr>
-          <w:rFonts w:eastAsiaTheme="minorEastAsia"/>
-        </w:rPr>
-        <w:t xml:space="preserve">higher resolution, while still keeping it on the lower end for the sake of performance. Additionally, this lessens the impact of the estimated bounding boxes not perfectly matching the ground truth, thus making the numbers reflect the capabilities a bit more accurately. </w:t>
+        <w:t xml:space="preserve">When using our subtraction model, we resized the frames to a width to 600. For the optical flow method, we made it to just around 400. We did these changes to get a better idea on </w:t>
+      </w:r>
+      <w:r>
+        <w:rPr>
+          <w:rFonts w:eastAsiaTheme="minorEastAsia"/>
+        </w:rPr>
+        <w:t xml:space="preserve">the model’s performance in case of footage with a slightly higher resolution, while still keeping it on the lower end for the sake of performance. Additionally, this lessens the impact of the estimated bounding boxes not perfectly matching the ground truth, thus making the numbers reflect the capabilities a bit more accurately. </w:t>
       </w:r>
     </w:p>
     <w:p>
@@ -5250,14 +5257,14 @@
         <w:rPr>
           <w:rFonts w:eastAsiaTheme="minorEastAsia"/>
         </w:rPr>
-        <w:t xml:space="preserve"> shows an example where a man’s shadow causes one person’s bounding box to extend to a whole other person, because their </w:t>
+        <w:t xml:space="preserve"> shows an </w:t>
       </w:r>
       <w:r>
         <w:rPr>
           <w:rFonts w:eastAsiaTheme="minorEastAsia"/>
         </w:rPr>
         <w:lastRenderedPageBreak/>
-        <w:t>detected shadow, after dilation, connects the two people together and makes them appear as one moving object.</w:t>
+        <w:t>example where a man’s shadow causes one person’s bounding box to extend to a whole other person, because their detected shadow, after dilation, connects the two people together and makes them appear as one moving object.</w:t>
       </w:r>
     </w:p>
     <w:p>
@@ -5274,7 +5281,7 @@
           <w:noProof/>
         </w:rPr>
         <w:drawing>
-          <wp:anchor distT="0" distB="0" distL="114300" distR="114300" simplePos="0" relativeHeight="251675648" behindDoc="0" locked="0" layoutInCell="1" allowOverlap="1" wp14:anchorId="77982741" wp14:editId="2326DC28">
+          <wp:anchor distT="0" distB="0" distL="114300" distR="114300" simplePos="0" relativeHeight="251675648" behindDoc="0" locked="0" layoutInCell="1" allowOverlap="1" wp14:anchorId="61983EDA" wp14:editId="28B01A06">
             <wp:simplePos x="0" y="0"/>
             <wp:positionH relativeFrom="column">
               <wp:posOffset>319405</wp:posOffset>
@@ -5438,7 +5445,7 @@
           <w:noProof/>
         </w:rPr>
         <w:drawing>
-          <wp:anchor distT="0" distB="0" distL="114300" distR="114300" simplePos="0" relativeHeight="251673600" behindDoc="0" locked="0" layoutInCell="1" allowOverlap="1" wp14:anchorId="5D9921A0">
+          <wp:anchor distT="0" distB="0" distL="114300" distR="114300" simplePos="0" relativeHeight="251673600" behindDoc="0" locked="0" layoutInCell="1" allowOverlap="1" wp14:anchorId="06E31014" wp14:editId="4FEC9612">
             <wp:simplePos x="0" y="0"/>
             <wp:positionH relativeFrom="margin">
               <wp:align>center</wp:align>
@@ -5498,7 +5505,7 @@
           <w:noProof/>
         </w:rPr>
         <w:drawing>
-          <wp:anchor distT="0" distB="0" distL="114300" distR="114300" simplePos="0" relativeHeight="251672576" behindDoc="0" locked="0" layoutInCell="1" allowOverlap="1" wp14:anchorId="2E680255" wp14:editId="672E52BD">
+          <wp:anchor distT="0" distB="0" distL="114300" distR="114300" simplePos="0" relativeHeight="251672576" behindDoc="0" locked="0" layoutInCell="1" allowOverlap="1" wp14:anchorId="42462354" wp14:editId="17C631D9">
             <wp:simplePos x="0" y="0"/>
             <wp:positionH relativeFrom="column">
               <wp:posOffset>323850</wp:posOffset>
@@ -5573,7 +5580,7 @@
           <w:noProof/>
         </w:rPr>
         <w:drawing>
-          <wp:anchor distT="0" distB="0" distL="114300" distR="114300" simplePos="0" relativeHeight="251670528" behindDoc="0" locked="0" layoutInCell="1" allowOverlap="1" wp14:anchorId="1CD57ADA">
+          <wp:anchor distT="0" distB="0" distL="114300" distR="114300" simplePos="0" relativeHeight="251670528" behindDoc="0" locked="0" layoutInCell="1" allowOverlap="1" wp14:anchorId="29730DA0" wp14:editId="3DDE8B04">
             <wp:simplePos x="0" y="0"/>
             <wp:positionH relativeFrom="margin">
               <wp:align>center</wp:align>
@@ -5733,6 +5740,7 @@
         <w:pStyle w:val="Naslov1"/>
       </w:pPr>
       <w:r>
+        <w:lastRenderedPageBreak/>
         <w:t>CONCLUSION</w:t>
       </w:r>
     </w:p>
@@ -5748,14 +5756,7 @@
         <w:rPr>
           <w:rFonts w:eastAsiaTheme="minorEastAsia"/>
         </w:rPr>
-        <w:t xml:space="preserve">We have implemented two motion detection, learning-free algorithms – one based on background subtraction, and </w:t>
-      </w:r>
-      <w:r>
-        <w:rPr>
-          <w:rFonts w:eastAsiaTheme="minorEastAsia"/>
-        </w:rPr>
-        <w:lastRenderedPageBreak/>
-        <w:t>the other on optical flow. The former has shown to be far more effective.</w:t>
+        <w:t>We have implemented two motion detection, learning-free algorithms – one based on background subtraction, and the other on optical flow. The former has shown to be far more effective.</w:t>
       </w:r>
     </w:p>
     <w:p/>
@@ -5879,7 +5880,7 @@
 </file>
 
 <file path=word/endnotes.xml><?xml version="1.0" encoding="utf-8"?>
-<w:endnotes xmlns:cx="http://schemas.microsoft.com/office/drawing/2014/chartex" xmlns:cx1="http://schemas.microsoft.com/office/drawing/2015/9/8/chartex" xmlns:cx2="http://schemas.microsoft.com/office/drawing/2015/10/21/chartex" xmlns:cx3="http://schemas.microsoft.com/office/drawing/2016/5/9/chartex" xmlns:cx4="http://schemas.microsoft.com/office/drawing/2016/5/10/chartex" xmlns:cx5="http://schemas.microsoft.com/office/drawing/2016/5/11/chartex" xmlns:cx6="http://schemas.microsoft.com/office/drawing/2016/5/12/chartex" xmlns:cx7="http://schemas.microsoft.com/office/drawing/2016/5/13/chartex" xmlns:cx8="http://schemas.microsoft.com/office/drawing/2016/5/14/chartex" xmlns:mc="http://schemas.openxmlformats.org/markup-compatibility/2006" xmlns:aink="http://schemas.microsoft.com/office/drawing/2016/ink" xmlns:am3d="http://schemas.microsoft.com/office/drawing/2017/model3d" xmlns:o="urn:schemas-microsoft-com:office:office" xmlns:r="http://purl.oclc.org/ooxml/officeDocument/relationships" xmlns:m="http://purl.oclc.org/ooxml/officeDocument/math" xmlns:v="urn:schemas-microsoft-com:vml" xmlns:wp14="http://schemas.microsoft.com/office/word/2010/wordprocessingDrawing" xmlns:wp="http://purl.oclc.org/ooxml/drawingml/wordprocessingDrawing" xmlns:w10="urn:schemas-microsoft-com:office:word" xmlns:w="http://purl.oclc.org/ooxml/wordprocessingml/main" xmlns:w14="http://schemas.microsoft.com/office/word/2010/wordml" xmlns:w15="http://schemas.microsoft.com/office/word/2012/wordml" xmlns:w16cid="http://schemas.microsoft.com/office/word/2016/wordml/cid" xmlns:w16se="http://schemas.microsoft.com/office/word/2015/wordml/symex" xmlns:wpi="http://schemas.microsoft.com/office/word/2010/wordprocessingInk" xmlns:wne="http://schemas.microsoft.com/office/word/2006/wordml" mc:Ignorable="w14 w15 w16se w16cid wne wp14">
+<w:endnotes xmlns:cx="http://schemas.microsoft.com/office/drawing/2014/chartex" xmlns:cx1="http://schemas.microsoft.com/office/drawing/2015/9/8/chartex" xmlns:cx2="http://schemas.microsoft.com/office/drawing/2015/10/21/chartex" xmlns:cx3="http://schemas.microsoft.com/office/drawing/2016/5/9/chartex" xmlns:cx4="http://schemas.microsoft.com/office/drawing/2016/5/10/chartex" xmlns:cx5="http://schemas.microsoft.com/office/drawing/2016/5/11/chartex" xmlns:cx6="http://schemas.microsoft.com/office/drawing/2016/5/12/chartex" xmlns:cx7="http://schemas.microsoft.com/office/drawing/2016/5/13/chartex" xmlns:cx8="http://schemas.microsoft.com/office/drawing/2016/5/14/chartex" xmlns:mc="http://schemas.openxmlformats.org/markup-compatibility/2006" xmlns:aink="http://schemas.microsoft.com/office/drawing/2016/ink" xmlns:am3d="http://schemas.microsoft.com/office/drawing/2017/model3d" xmlns:o="urn:schemas-microsoft-com:office:office" xmlns:r="http://purl.oclc.org/ooxml/officeDocument/relationships" xmlns:m="http://purl.oclc.org/ooxml/officeDocument/math" xmlns:v="urn:schemas-microsoft-com:vml" xmlns:wp14="http://schemas.microsoft.com/office/word/2010/wordprocessingDrawing" xmlns:wp="http://purl.oclc.org/ooxml/drawingml/wordprocessingDrawing" xmlns:w10="urn:schemas-microsoft-com:office:word" xmlns:w="http://purl.oclc.org/ooxml/wordprocessingml/main" xmlns:w14="http://schemas.microsoft.com/office/word/2010/wordml" xmlns:w15="http://schemas.microsoft.com/office/word/2012/wordml" xmlns:w16cex="http://schemas.microsoft.com/office/word/2018/wordml/cex" xmlns:w16cid="http://schemas.microsoft.com/office/word/2016/wordml/cid" xmlns:w16="http://schemas.microsoft.com/office/word/2018/wordml" xmlns:w16se="http://schemas.microsoft.com/office/word/2015/wordml/symex" xmlns:wpi="http://schemas.microsoft.com/office/word/2010/wordprocessingInk" xmlns:wne="http://schemas.microsoft.com/office/word/2006/wordml" mc:Ignorable="w14 w15 w16se w16cid w16 w16cex wne wp14">
   <w:endnote w:type="separator" w:id="-1">
     <w:p>
       <w:r>
@@ -5898,7 +5899,7 @@
 </file>
 
 <file path=word/footer1.xml><?xml version="1.0" encoding="utf-8"?>
-<w:ftr xmlns:cx="http://schemas.microsoft.com/office/drawing/2014/chartex" xmlns:cx1="http://schemas.microsoft.com/office/drawing/2015/9/8/chartex" xmlns:cx2="http://schemas.microsoft.com/office/drawing/2015/10/21/chartex" xmlns:cx3="http://schemas.microsoft.com/office/drawing/2016/5/9/chartex" xmlns:cx4="http://schemas.microsoft.com/office/drawing/2016/5/10/chartex" xmlns:cx5="http://schemas.microsoft.com/office/drawing/2016/5/11/chartex" xmlns:cx6="http://schemas.microsoft.com/office/drawing/2016/5/12/chartex" xmlns:cx7="http://schemas.microsoft.com/office/drawing/2016/5/13/chartex" xmlns:cx8="http://schemas.microsoft.com/office/drawing/2016/5/14/chartex" xmlns:mc="http://schemas.openxmlformats.org/markup-compatibility/2006" xmlns:aink="http://schemas.microsoft.com/office/drawing/2016/ink" xmlns:am3d="http://schemas.microsoft.com/office/drawing/2017/model3d" xmlns:o="urn:schemas-microsoft-com:office:office" xmlns:r="http://purl.oclc.org/ooxml/officeDocument/relationships" xmlns:m="http://purl.oclc.org/ooxml/officeDocument/math" xmlns:v="urn:schemas-microsoft-com:vml" xmlns:wp14="http://schemas.microsoft.com/office/word/2010/wordprocessingDrawing" xmlns:wp="http://purl.oclc.org/ooxml/drawingml/wordprocessingDrawing" xmlns:w10="urn:schemas-microsoft-com:office:word" xmlns:w="http://purl.oclc.org/ooxml/wordprocessingml/main" xmlns:w14="http://schemas.microsoft.com/office/word/2010/wordml" xmlns:w15="http://schemas.microsoft.com/office/word/2012/wordml" xmlns:w16cid="http://schemas.microsoft.com/office/word/2016/wordml/cid" xmlns:w16se="http://schemas.microsoft.com/office/word/2015/wordml/symex" xmlns:wpi="http://schemas.microsoft.com/office/word/2010/wordprocessingInk" xmlns:wne="http://schemas.microsoft.com/office/word/2006/wordml" mc:Ignorable="w14 w15 w16se w16cid wne wp14">
+<w:ftr xmlns:cx="http://schemas.microsoft.com/office/drawing/2014/chartex" xmlns:cx1="http://schemas.microsoft.com/office/drawing/2015/9/8/chartex" xmlns:cx2="http://schemas.microsoft.com/office/drawing/2015/10/21/chartex" xmlns:cx3="http://schemas.microsoft.com/office/drawing/2016/5/9/chartex" xmlns:cx4="http://schemas.microsoft.com/office/drawing/2016/5/10/chartex" xmlns:cx5="http://schemas.microsoft.com/office/drawing/2016/5/11/chartex" xmlns:cx6="http://schemas.microsoft.com/office/drawing/2016/5/12/chartex" xmlns:cx7="http://schemas.microsoft.com/office/drawing/2016/5/13/chartex" xmlns:cx8="http://schemas.microsoft.com/office/drawing/2016/5/14/chartex" xmlns:mc="http://schemas.openxmlformats.org/markup-compatibility/2006" xmlns:aink="http://schemas.microsoft.com/office/drawing/2016/ink" xmlns:am3d="http://schemas.microsoft.com/office/drawing/2017/model3d" xmlns:o="urn:schemas-microsoft-com:office:office" xmlns:r="http://purl.oclc.org/ooxml/officeDocument/relationships" xmlns:m="http://purl.oclc.org/ooxml/officeDocument/math" xmlns:v="urn:schemas-microsoft-com:vml" xmlns:wp14="http://schemas.microsoft.com/office/word/2010/wordprocessingDrawing" xmlns:wp="http://purl.oclc.org/ooxml/drawingml/wordprocessingDrawing" xmlns:w10="urn:schemas-microsoft-com:office:word" xmlns:w="http://purl.oclc.org/ooxml/wordprocessingml/main" xmlns:w14="http://schemas.microsoft.com/office/word/2010/wordml" xmlns:w15="http://schemas.microsoft.com/office/word/2012/wordml" xmlns:w16cex="http://schemas.microsoft.com/office/word/2018/wordml/cex" xmlns:w16cid="http://schemas.microsoft.com/office/word/2016/wordml/cid" xmlns:w16="http://schemas.microsoft.com/office/word/2018/wordml" xmlns:w16se="http://schemas.microsoft.com/office/word/2015/wordml/symex" xmlns:wpi="http://schemas.microsoft.com/office/word/2010/wordprocessingInk" xmlns:wne="http://schemas.microsoft.com/office/word/2006/wordml" mc:Ignorable="w14 w15 w16se w16cid w16 w16cex wne wp14">
   <w:p>
     <w:pPr>
       <w:pStyle w:val="Podnoje"/>
@@ -5913,7 +5914,7 @@
 </file>
 
 <file path=word/footer2.xml><?xml version="1.0" encoding="utf-8"?>
-<w:ftr xmlns:cx="http://schemas.microsoft.com/office/drawing/2014/chartex" xmlns:cx1="http://schemas.microsoft.com/office/drawing/2015/9/8/chartex" xmlns:cx2="http://schemas.microsoft.com/office/drawing/2015/10/21/chartex" xmlns:cx3="http://schemas.microsoft.com/office/drawing/2016/5/9/chartex" xmlns:cx4="http://schemas.microsoft.com/office/drawing/2016/5/10/chartex" xmlns:cx5="http://schemas.microsoft.com/office/drawing/2016/5/11/chartex" xmlns:cx6="http://schemas.microsoft.com/office/drawing/2016/5/12/chartex" xmlns:cx7="http://schemas.microsoft.com/office/drawing/2016/5/13/chartex" xmlns:cx8="http://schemas.microsoft.com/office/drawing/2016/5/14/chartex" xmlns:mc="http://schemas.openxmlformats.org/markup-compatibility/2006" xmlns:aink="http://schemas.microsoft.com/office/drawing/2016/ink" xmlns:am3d="http://schemas.microsoft.com/office/drawing/2017/model3d" xmlns:o="urn:schemas-microsoft-com:office:office" xmlns:r="http://purl.oclc.org/ooxml/officeDocument/relationships" xmlns:m="http://purl.oclc.org/ooxml/officeDocument/math" xmlns:v="urn:schemas-microsoft-com:vml" xmlns:wp14="http://schemas.microsoft.com/office/word/2010/wordprocessingDrawing" xmlns:wp="http://purl.oclc.org/ooxml/drawingml/wordprocessingDrawing" xmlns:w10="urn:schemas-microsoft-com:office:word" xmlns:w="http://purl.oclc.org/ooxml/wordprocessingml/main" xmlns:w14="http://schemas.microsoft.com/office/word/2010/wordml" xmlns:w15="http://schemas.microsoft.com/office/word/2012/wordml" xmlns:w16cid="http://schemas.microsoft.com/office/word/2016/wordml/cid" xmlns:w16se="http://schemas.microsoft.com/office/word/2015/wordml/symex" xmlns:wpi="http://schemas.microsoft.com/office/word/2010/wordprocessingInk" xmlns:wne="http://schemas.microsoft.com/office/word/2006/wordml" mc:Ignorable="w14 w15 w16se w16cid wne wp14">
+<w:ftr xmlns:cx="http://schemas.microsoft.com/office/drawing/2014/chartex" xmlns:cx1="http://schemas.microsoft.com/office/drawing/2015/9/8/chartex" xmlns:cx2="http://schemas.microsoft.com/office/drawing/2015/10/21/chartex" xmlns:cx3="http://schemas.microsoft.com/office/drawing/2016/5/9/chartex" xmlns:cx4="http://schemas.microsoft.com/office/drawing/2016/5/10/chartex" xmlns:cx5="http://schemas.microsoft.com/office/drawing/2016/5/11/chartex" xmlns:cx6="http://schemas.microsoft.com/office/drawing/2016/5/12/chartex" xmlns:cx7="http://schemas.microsoft.com/office/drawing/2016/5/13/chartex" xmlns:cx8="http://schemas.microsoft.com/office/drawing/2016/5/14/chartex" xmlns:mc="http://schemas.openxmlformats.org/markup-compatibility/2006" xmlns:aink="http://schemas.microsoft.com/office/drawing/2016/ink" xmlns:am3d="http://schemas.microsoft.com/office/drawing/2017/model3d" xmlns:o="urn:schemas-microsoft-com:office:office" xmlns:r="http://purl.oclc.org/ooxml/officeDocument/relationships" xmlns:m="http://purl.oclc.org/ooxml/officeDocument/math" xmlns:v="urn:schemas-microsoft-com:vml" xmlns:wp14="http://schemas.microsoft.com/office/word/2010/wordprocessingDrawing" xmlns:wp="http://purl.oclc.org/ooxml/drawingml/wordprocessingDrawing" xmlns:w10="urn:schemas-microsoft-com:office:word" xmlns:w="http://purl.oclc.org/ooxml/wordprocessingml/main" xmlns:w14="http://schemas.microsoft.com/office/word/2010/wordml" xmlns:w15="http://schemas.microsoft.com/office/word/2012/wordml" xmlns:w16cex="http://schemas.microsoft.com/office/word/2018/wordml/cex" xmlns:w16cid="http://schemas.microsoft.com/office/word/2016/wordml/cid" xmlns:w16="http://schemas.microsoft.com/office/word/2018/wordml" xmlns:w16se="http://schemas.microsoft.com/office/word/2015/wordml/symex" xmlns:wpi="http://schemas.microsoft.com/office/word/2010/wordprocessingInk" xmlns:wne="http://schemas.microsoft.com/office/word/2006/wordml" mc:Ignorable="w14 w15 w16se w16cid w16 w16cex wne wp14">
   <w:p/>
   <w:p/>
   <w:p/>
@@ -6241,7 +6242,7 @@
 </file>
 
 <file path=word/footnotes.xml><?xml version="1.0" encoding="utf-8"?>
-<w:footnotes xmlns:cx="http://schemas.microsoft.com/office/drawing/2014/chartex" xmlns:cx1="http://schemas.microsoft.com/office/drawing/2015/9/8/chartex" xmlns:cx2="http://schemas.microsoft.com/office/drawing/2015/10/21/chartex" xmlns:cx3="http://schemas.microsoft.com/office/drawing/2016/5/9/chartex" xmlns:cx4="http://schemas.microsoft.com/office/drawing/2016/5/10/chartex" xmlns:cx5="http://schemas.microsoft.com/office/drawing/2016/5/11/chartex" xmlns:cx6="http://schemas.microsoft.com/office/drawing/2016/5/12/chartex" xmlns:cx7="http://schemas.microsoft.com/office/drawing/2016/5/13/chartex" xmlns:cx8="http://schemas.microsoft.com/office/drawing/2016/5/14/chartex" xmlns:mc="http://schemas.openxmlformats.org/markup-compatibility/2006" xmlns:aink="http://schemas.microsoft.com/office/drawing/2016/ink" xmlns:am3d="http://schemas.microsoft.com/office/drawing/2017/model3d" xmlns:o="urn:schemas-microsoft-com:office:office" xmlns:r="http://purl.oclc.org/ooxml/officeDocument/relationships" xmlns:m="http://purl.oclc.org/ooxml/officeDocument/math" xmlns:v="urn:schemas-microsoft-com:vml" xmlns:wp14="http://schemas.microsoft.com/office/word/2010/wordprocessingDrawing" xmlns:wp="http://purl.oclc.org/ooxml/drawingml/wordprocessingDrawing" xmlns:w10="urn:schemas-microsoft-com:office:word" xmlns:w="http://purl.oclc.org/ooxml/wordprocessingml/main" xmlns:w14="http://schemas.microsoft.com/office/word/2010/wordml" xmlns:w15="http://schemas.microsoft.com/office/word/2012/wordml" xmlns:w16cid="http://schemas.microsoft.com/office/word/2016/wordml/cid" xmlns:w16se="http://schemas.microsoft.com/office/word/2015/wordml/symex" xmlns:wpi="http://schemas.microsoft.com/office/word/2010/wordprocessingInk" xmlns:wne="http://schemas.microsoft.com/office/word/2006/wordml" mc:Ignorable="w14 w15 w16se w16cid wne wp14">
+<w:footnotes xmlns:cx="http://schemas.microsoft.com/office/drawing/2014/chartex" xmlns:cx1="http://schemas.microsoft.com/office/drawing/2015/9/8/chartex" xmlns:cx2="http://schemas.microsoft.com/office/drawing/2015/10/21/chartex" xmlns:cx3="http://schemas.microsoft.com/office/drawing/2016/5/9/chartex" xmlns:cx4="http://schemas.microsoft.com/office/drawing/2016/5/10/chartex" xmlns:cx5="http://schemas.microsoft.com/office/drawing/2016/5/11/chartex" xmlns:cx6="http://schemas.microsoft.com/office/drawing/2016/5/12/chartex" xmlns:cx7="http://schemas.microsoft.com/office/drawing/2016/5/13/chartex" xmlns:cx8="http://schemas.microsoft.com/office/drawing/2016/5/14/chartex" xmlns:mc="http://schemas.openxmlformats.org/markup-compatibility/2006" xmlns:aink="http://schemas.microsoft.com/office/drawing/2016/ink" xmlns:am3d="http://schemas.microsoft.com/office/drawing/2017/model3d" xmlns:o="urn:schemas-microsoft-com:office:office" xmlns:r="http://purl.oclc.org/ooxml/officeDocument/relationships" xmlns:m="http://purl.oclc.org/ooxml/officeDocument/math" xmlns:v="urn:schemas-microsoft-com:vml" xmlns:wp14="http://schemas.microsoft.com/office/word/2010/wordprocessingDrawing" xmlns:wp="http://purl.oclc.org/ooxml/drawingml/wordprocessingDrawing" xmlns:w10="urn:schemas-microsoft-com:office:word" xmlns:w="http://purl.oclc.org/ooxml/wordprocessingml/main" xmlns:w14="http://schemas.microsoft.com/office/word/2010/wordml" xmlns:w15="http://schemas.microsoft.com/office/word/2012/wordml" xmlns:w16cex="http://schemas.microsoft.com/office/word/2018/wordml/cex" xmlns:w16cid="http://schemas.microsoft.com/office/word/2016/wordml/cid" xmlns:w16="http://schemas.microsoft.com/office/word/2018/wordml" xmlns:w16se="http://schemas.microsoft.com/office/word/2015/wordml/symex" xmlns:wpi="http://schemas.microsoft.com/office/word/2010/wordprocessingInk" xmlns:wne="http://schemas.microsoft.com/office/word/2006/wordml" mc:Ignorable="w14 w15 w16se w16cid w16 w16cex wne wp14">
   <w:footnote w:type="separator" w:id="-1">
     <w:p>
       <w:r>
@@ -6260,7 +6261,7 @@
 </file>
 
 <file path=word/numbering.xml><?xml version="1.0" encoding="utf-8"?>
-<w:numbering xmlns:cx="http://schemas.microsoft.com/office/drawing/2014/chartex" xmlns:cx1="http://schemas.microsoft.com/office/drawing/2015/9/8/chartex" xmlns:cx2="http://schemas.microsoft.com/office/drawing/2015/10/21/chartex" xmlns:cx3="http://schemas.microsoft.com/office/drawing/2016/5/9/chartex" xmlns:cx4="http://schemas.microsoft.com/office/drawing/2016/5/10/chartex" xmlns:cx5="http://schemas.microsoft.com/office/drawing/2016/5/11/chartex" xmlns:cx6="http://schemas.microsoft.com/office/drawing/2016/5/12/chartex" xmlns:cx7="http://schemas.microsoft.com/office/drawing/2016/5/13/chartex" xmlns:cx8="http://schemas.microsoft.com/office/drawing/2016/5/14/chartex" xmlns:mc="http://schemas.openxmlformats.org/markup-compatibility/2006" xmlns:aink="http://schemas.microsoft.com/office/drawing/2016/ink" xmlns:am3d="http://schemas.microsoft.com/office/drawing/2017/model3d" xmlns:o="urn:schemas-microsoft-com:office:office" xmlns:r="http://purl.oclc.org/ooxml/officeDocument/relationships" xmlns:m="http://purl.oclc.org/ooxml/officeDocument/math" xmlns:v="urn:schemas-microsoft-com:vml" xmlns:wp14="http://schemas.microsoft.com/office/word/2010/wordprocessingDrawing" xmlns:wp="http://purl.oclc.org/ooxml/drawingml/wordprocessingDrawing" xmlns:w10="urn:schemas-microsoft-com:office:word" xmlns:w="http://purl.oclc.org/ooxml/wordprocessingml/main" xmlns:w14="http://schemas.microsoft.com/office/word/2010/wordml" xmlns:w15="http://schemas.microsoft.com/office/word/2012/wordml" xmlns:w16cid="http://schemas.microsoft.com/office/word/2016/wordml/cid" xmlns:w16se="http://schemas.microsoft.com/office/word/2015/wordml/symex" xmlns:wpi="http://schemas.microsoft.com/office/word/2010/wordprocessingInk" xmlns:wne="http://schemas.microsoft.com/office/word/2006/wordml" mc:Ignorable="w14 w15 w16se w16cid wne wp14">
+<w:numbering xmlns:cx="http://schemas.microsoft.com/office/drawing/2014/chartex" xmlns:cx1="http://schemas.microsoft.com/office/drawing/2015/9/8/chartex" xmlns:cx2="http://schemas.microsoft.com/office/drawing/2015/10/21/chartex" xmlns:cx3="http://schemas.microsoft.com/office/drawing/2016/5/9/chartex" xmlns:cx4="http://schemas.microsoft.com/office/drawing/2016/5/10/chartex" xmlns:cx5="http://schemas.microsoft.com/office/drawing/2016/5/11/chartex" xmlns:cx6="http://schemas.microsoft.com/office/drawing/2016/5/12/chartex" xmlns:cx7="http://schemas.microsoft.com/office/drawing/2016/5/13/chartex" xmlns:cx8="http://schemas.microsoft.com/office/drawing/2016/5/14/chartex" xmlns:mc="http://schemas.openxmlformats.org/markup-compatibility/2006" xmlns:aink="http://schemas.microsoft.com/office/drawing/2016/ink" xmlns:am3d="http://schemas.microsoft.com/office/drawing/2017/model3d" xmlns:o="urn:schemas-microsoft-com:office:office" xmlns:r="http://purl.oclc.org/ooxml/officeDocument/relationships" xmlns:m="http://purl.oclc.org/ooxml/officeDocument/math" xmlns:v="urn:schemas-microsoft-com:vml" xmlns:wp14="http://schemas.microsoft.com/office/word/2010/wordprocessingDrawing" xmlns:wp="http://purl.oclc.org/ooxml/drawingml/wordprocessingDrawing" xmlns:w10="urn:schemas-microsoft-com:office:word" xmlns:w="http://purl.oclc.org/ooxml/wordprocessingml/main" xmlns:w14="http://schemas.microsoft.com/office/word/2010/wordml" xmlns:w15="http://schemas.microsoft.com/office/word/2012/wordml" xmlns:w16cex="http://schemas.microsoft.com/office/word/2018/wordml/cex" xmlns:w16cid="http://schemas.microsoft.com/office/word/2016/wordml/cid" xmlns:w16="http://schemas.microsoft.com/office/word/2018/wordml" xmlns:w16se="http://schemas.microsoft.com/office/word/2015/wordml/symex" xmlns:wpi="http://schemas.microsoft.com/office/word/2010/wordprocessingInk" xmlns:wne="http://schemas.microsoft.com/office/word/2006/wordml" mc:Ignorable="w14 w15 w16se w16cid w16 w16cex wne wp14">
   <w:abstractNum w:abstractNumId="0" w15:restartNumberingAfterBreak="0">
     <w:nsid w:val="FFFFFF1D"/>
     <w:multiLevelType w:val="multilevel"/>
@@ -8052,7 +8053,7 @@
 </file>
 
 <file path=word/styles.xml><?xml version="1.0" encoding="utf-8"?>
-<w:styles xmlns:mc="http://schemas.openxmlformats.org/markup-compatibility/2006" xmlns:r="http://purl.oclc.org/ooxml/officeDocument/relationships" xmlns:w="http://purl.oclc.org/ooxml/wordprocessingml/main" xmlns:w14="http://schemas.microsoft.com/office/word/2010/wordml" xmlns:w15="http://schemas.microsoft.com/office/word/2012/wordml" xmlns:w16cid="http://schemas.microsoft.com/office/word/2016/wordml/cid" xmlns:w16se="http://schemas.microsoft.com/office/word/2015/wordml/symex" mc:Ignorable="w14 w15 w16se w16cid">
+<w:styles xmlns:mc="http://schemas.openxmlformats.org/markup-compatibility/2006" xmlns:r="http://purl.oclc.org/ooxml/officeDocument/relationships" xmlns:w="http://purl.oclc.org/ooxml/wordprocessingml/main" xmlns:w14="http://schemas.microsoft.com/office/word/2010/wordml" xmlns:w15="http://schemas.microsoft.com/office/word/2012/wordml" xmlns:w16cex="http://schemas.microsoft.com/office/word/2018/wordml/cex" xmlns:w16cid="http://schemas.microsoft.com/office/word/2016/wordml/cid" xmlns:w16="http://schemas.microsoft.com/office/word/2018/wordml" xmlns:w16se="http://schemas.microsoft.com/office/word/2015/wordml/symex" mc:Ignorable="w14 w15 w16se w16cid w16 w16cex">
   <w:docDefaults>
     <w:rPrDefault>
       <w:rPr>
@@ -8479,7 +8480,6 @@
   <w:style w:type="character" w:default="1" w:styleId="Zadanifontodlomka">
     <w:name w:val="Default Paragraph Font"/>
     <w:uiPriority w:val="1"/>
-    <w:semiHidden/>
     <w:unhideWhenUsed/>
   </w:style>
   <w:style w:type="table" w:default="1" w:styleId="Obinatablica">
@@ -9122,7 +9122,7 @@
 </file>
 
 <file path=customXml/itemProps1.xml><?xml version="1.0" encoding="utf-8"?>
-<ds:datastoreItem xmlns:ds="http://purl.oclc.org/ooxml/officeDocument/customXml" ds:itemID="{07B809A1-46A4-4532-88A0-CED15A3C4C5D}">
+<ds:datastoreItem xmlns:ds="http://purl.oclc.org/ooxml/officeDocument/customXml" ds:itemID="{BFB6D31F-FA4E-47B8-87C3-C07E16998872}">
   <ds:schemaRefs>
     <ds:schemaRef ds:uri="http://schemas.openxmlformats.org/officeDocument/2006/bibliography"/>
   </ds:schemaRefs>

</xml_diff>